<commit_message>
Ein paar Fragen und Notizen eingefügt
</commit_message>
<xml_diff>
--- a/Studienarbeit_FINAL.docx
+++ b/Studienarbeit_FINAL.docx
@@ -318,46 +318,48 @@
           <w:sz w:val="28"/>
           <w:szCs w:val="28"/>
         </w:rPr>
-        <w:t xml:space="preserve"> ERP in the Cloud</w:t>
-      </w:r>
-    </w:p>
-    <w:p>
-      <w:pPr>
+        <w:t xml:space="preserve"> ERP in </w:t>
+      </w:r>
+      <w:proofErr w:type="spellStart"/>
+      <w:r>
         <w:rPr>
           <w:rFonts w:ascii="Garamond" w:hAnsi="Garamond"/>
           <w:b/>
           <w:sz w:val="28"/>
           <w:szCs w:val="28"/>
         </w:rPr>
-      </w:pPr>
-    </w:p>
-    <w:p>
-      <w:pPr>
+        <w:t>the</w:t>
+      </w:r>
+      <w:proofErr w:type="spellEnd"/>
+      <w:r>
         <w:rPr>
           <w:rFonts w:ascii="Garamond" w:hAnsi="Garamond"/>
           <w:b/>
           <w:sz w:val="28"/>
           <w:szCs w:val="28"/>
         </w:rPr>
-      </w:pPr>
-      <w:r>
+        <w:t xml:space="preserve"> Cloud</w:t>
+      </w:r>
+    </w:p>
+    <w:p>
+      <w:pPr>
         <w:rPr>
           <w:rFonts w:ascii="Garamond" w:hAnsi="Garamond"/>
           <w:b/>
           <w:sz w:val="28"/>
           <w:szCs w:val="28"/>
         </w:rPr>
-        <w:t xml:space="preserve">Bearbeiter: </w:t>
-      </w:r>
-      <w:r>
+      </w:pPr>
+    </w:p>
+    <w:p>
+      <w:pPr>
         <w:rPr>
           <w:rFonts w:ascii="Garamond" w:hAnsi="Garamond"/>
           <w:b/>
           <w:sz w:val="28"/>
           <w:szCs w:val="28"/>
         </w:rPr>
-        <w:tab/>
-      </w:r>
+      </w:pPr>
       <w:r>
         <w:rPr>
           <w:rFonts w:ascii="Garamond" w:hAnsi="Garamond"/>
@@ -365,7 +367,7 @@
           <w:sz w:val="28"/>
           <w:szCs w:val="28"/>
         </w:rPr>
-        <w:tab/>
+        <w:t xml:space="preserve">Bearbeiter: </w:t>
       </w:r>
       <w:r>
         <w:rPr>
@@ -374,18 +376,17 @@
           <w:sz w:val="28"/>
           <w:szCs w:val="28"/>
         </w:rPr>
-        <w:t>Alexandra Ricolleau-Rumpf</w:t>
-      </w:r>
-    </w:p>
-    <w:p>
-      <w:pPr>
+        <w:tab/>
+      </w:r>
+      <w:r>
         <w:rPr>
           <w:rFonts w:ascii="Garamond" w:hAnsi="Garamond"/>
           <w:b/>
           <w:sz w:val="28"/>
           <w:szCs w:val="28"/>
         </w:rPr>
-      </w:pPr>
+        <w:tab/>
+      </w:r>
       <w:r>
         <w:rPr>
           <w:rFonts w:ascii="Garamond" w:hAnsi="Garamond"/>
@@ -393,8 +394,9 @@
           <w:sz w:val="28"/>
           <w:szCs w:val="28"/>
         </w:rPr>
-        <w:tab/>
-      </w:r>
+        <w:t xml:space="preserve">Alexandra </w:t>
+      </w:r>
+      <w:proofErr w:type="spellStart"/>
       <w:r>
         <w:rPr>
           <w:rFonts w:ascii="Garamond" w:hAnsi="Garamond"/>
@@ -402,8 +404,9 @@
           <w:sz w:val="28"/>
           <w:szCs w:val="28"/>
         </w:rPr>
-        <w:tab/>
-      </w:r>
+        <w:t>Ricolleau</w:t>
+      </w:r>
+      <w:proofErr w:type="spellEnd"/>
       <w:r>
         <w:rPr>
           <w:rFonts w:ascii="Garamond" w:hAnsi="Garamond"/>
@@ -411,9 +414,57 @@
           <w:sz w:val="28"/>
           <w:szCs w:val="28"/>
         </w:rPr>
+        <w:t>-Rumpf</w:t>
+      </w:r>
+    </w:p>
+    <w:p>
+      <w:pPr>
+        <w:rPr>
+          <w:rFonts w:ascii="Garamond" w:hAnsi="Garamond"/>
+          <w:b/>
+          <w:sz w:val="28"/>
+          <w:szCs w:val="28"/>
+        </w:rPr>
+      </w:pPr>
+      <w:r>
+        <w:rPr>
+          <w:rFonts w:ascii="Garamond" w:hAnsi="Garamond"/>
+          <w:b/>
+          <w:sz w:val="28"/>
+          <w:szCs w:val="28"/>
+        </w:rPr>
         <w:tab/>
-        <w:t>Katharina Bockmair</w:t>
-      </w:r>
+      </w:r>
+      <w:r>
+        <w:rPr>
+          <w:rFonts w:ascii="Garamond" w:hAnsi="Garamond"/>
+          <w:b/>
+          <w:sz w:val="28"/>
+          <w:szCs w:val="28"/>
+        </w:rPr>
+        <w:tab/>
+      </w:r>
+      <w:r>
+        <w:rPr>
+          <w:rFonts w:ascii="Garamond" w:hAnsi="Garamond"/>
+          <w:b/>
+          <w:sz w:val="28"/>
+          <w:szCs w:val="28"/>
+        </w:rPr>
+        <w:tab/>
+        <w:t xml:space="preserve">Katharina </w:t>
+      </w:r>
+      <w:proofErr w:type="spellStart"/>
+      <w:r>
+        <w:rPr>
+          <w:rFonts w:ascii="Garamond" w:hAnsi="Garamond"/>
+          <w:b/>
+          <w:sz w:val="28"/>
+          <w:szCs w:val="28"/>
+        </w:rPr>
+        <w:t>Bockmair</w:t>
+      </w:r>
+      <w:proofErr w:type="spellEnd"/>
     </w:p>
     <w:p>
       <w:pPr>
@@ -1917,13 +1968,43 @@
     </w:p>
     <w:p>
       <w:r>
+        <w:t>Eher konservativ</w:t>
+      </w:r>
+    </w:p>
+    <w:p>
+      <w:r>
         <w:t>Was ist ERP?</w:t>
       </w:r>
     </w:p>
     <w:p>
       <w:r>
         <w:tab/>
-        <w:t>Enterprice Resourcing Planing</w:t>
+      </w:r>
+      <w:proofErr w:type="spellStart"/>
+      <w:r>
+        <w:t>Enterprice</w:t>
+      </w:r>
+      <w:proofErr w:type="spellEnd"/>
+      <w:r>
+        <w:t xml:space="preserve"> </w:t>
+      </w:r>
+      <w:proofErr w:type="spellStart"/>
+      <w:r>
+        <w:t>Resourcing</w:t>
+      </w:r>
+      <w:proofErr w:type="spellEnd"/>
+      <w:r>
+        <w:t xml:space="preserve"> </w:t>
+      </w:r>
+      <w:proofErr w:type="spellStart"/>
+      <w:r>
+        <w:t>Planing</w:t>
+      </w:r>
+      <w:proofErr w:type="spellEnd"/>
+    </w:p>
+    <w:p>
+      <w:r>
+        <w:t>Werkzeug zur Abwicklung von Aufgaben der kaufmännischen bzw. Logistischen Auftragsabwicklung, Automatisierung von Geschäftsprozessen (Prozesse schnell und einfach), Garant von Qualität und Stabilität für Geschäftsprozesse</w:t>
       </w:r>
     </w:p>
     <w:p>
@@ -1966,7 +2047,15 @@
     <w:p>
       <w:r>
         <w:tab/>
-        <w:t xml:space="preserve">SAP by Design, Microsoft </w:t>
+        <w:t xml:space="preserve">SAP </w:t>
+      </w:r>
+      <w:proofErr w:type="spellStart"/>
+      <w:r>
+        <w:t>by</w:t>
+      </w:r>
+      <w:proofErr w:type="spellEnd"/>
+      <w:r>
+        <w:t xml:space="preserve"> Design, Microsoft </w:t>
       </w:r>
     </w:p>
     <w:p>
@@ -1991,10 +2080,6 @@
     <w:p/>
     <w:p/>
     <w:p/>
-    <w:p/>
-    <w:p/>
-    <w:p/>
-    <w:p/>
     <w:p>
       <w:pPr>
         <w:pStyle w:val="berschrift1"/>
@@ -2012,7 +2097,35 @@
           <w:rFonts w:ascii="Garamond" w:hAnsi="Garamond"/>
         </w:rPr>
         <w:lastRenderedPageBreak/>
-        <w:t>Private vs public Cloud</w:t>
+        <w:t xml:space="preserve">Private </w:t>
+      </w:r>
+      <w:proofErr w:type="spellStart"/>
+      <w:r>
+        <w:rPr>
+          <w:rFonts w:ascii="Garamond" w:hAnsi="Garamond"/>
+        </w:rPr>
+        <w:t>vs</w:t>
+      </w:r>
+      <w:proofErr w:type="spellEnd"/>
+      <w:r>
+        <w:rPr>
+          <w:rFonts w:ascii="Garamond" w:hAnsi="Garamond"/>
+        </w:rPr>
+        <w:t xml:space="preserve"> </w:t>
+      </w:r>
+      <w:proofErr w:type="spellStart"/>
+      <w:r>
+        <w:rPr>
+          <w:rFonts w:ascii="Garamond" w:hAnsi="Garamond"/>
+        </w:rPr>
+        <w:t>public</w:t>
+      </w:r>
+      <w:proofErr w:type="spellEnd"/>
+      <w:r>
+        <w:rPr>
+          <w:rFonts w:ascii="Garamond" w:hAnsi="Garamond"/>
+        </w:rPr>
+        <w:t xml:space="preserve"> Cloud</w:t>
       </w:r>
       <w:bookmarkEnd w:id="1"/>
     </w:p>
@@ -2039,7 +2152,25 @@
           <w:sz w:val="24"/>
           <w:szCs w:val="24"/>
         </w:rPr>
-        <w:t xml:space="preserve">Unternehmen die sich entscheiden Cloud zu nutzen, kommt die Frage auf, ob sie sich für eine private oder eine public Cloud-Lösung entscheiden. </w:t>
+        <w:t xml:space="preserve">Unternehmen die sich entscheiden Cloud zu nutzen, kommt die Frage auf, ob sie sich für eine private oder eine </w:t>
+      </w:r>
+      <w:proofErr w:type="spellStart"/>
+      <w:r>
+        <w:rPr>
+          <w:rFonts w:ascii="Garamond" w:hAnsi="Garamond"/>
+          <w:sz w:val="24"/>
+          <w:szCs w:val="24"/>
+        </w:rPr>
+        <w:t>public</w:t>
+      </w:r>
+      <w:proofErr w:type="spellEnd"/>
+      <w:r>
+        <w:rPr>
+          <w:rFonts w:ascii="Garamond" w:hAnsi="Garamond"/>
+          <w:sz w:val="24"/>
+          <w:szCs w:val="24"/>
+        </w:rPr>
+        <w:t xml:space="preserve"> Cloud-Lösung entscheiden. </w:t>
       </w:r>
     </w:p>
     <w:p>
@@ -2081,6 +2212,111 @@
           <w:szCs w:val="24"/>
         </w:rPr>
         <w:t xml:space="preserve"> oder private externe Netzwerke. Es ist auch eine Kombination zur Hybrid-Cloud-Lösung möglich. Normalerweise ha diese Art von Cloud-Lösungen zwei Modelle -IaaS oder Paas.</w:t>
+      </w:r>
+    </w:p>
+    <w:p>
+      <w:pPr>
+        <w:rPr>
+          <w:rFonts w:ascii="Garamond" w:hAnsi="Garamond"/>
+          <w:sz w:val="24"/>
+          <w:szCs w:val="24"/>
+        </w:rPr>
+      </w:pPr>
+    </w:p>
+    <w:p>
+      <w:pPr>
+        <w:rPr>
+          <w:rFonts w:ascii="Garamond" w:hAnsi="Garamond"/>
+          <w:sz w:val="24"/>
+          <w:szCs w:val="24"/>
+        </w:rPr>
+      </w:pPr>
+      <w:r>
+        <w:rPr>
+          <w:rFonts w:ascii="Garamond" w:hAnsi="Garamond"/>
+          <w:sz w:val="24"/>
+          <w:szCs w:val="24"/>
+        </w:rPr>
+        <w:t>Vorteile &amp; Nachteile von private vs. Public Cloud?</w:t>
+      </w:r>
+    </w:p>
+    <w:p>
+      <w:pPr>
+        <w:rPr>
+          <w:rFonts w:ascii="Garamond" w:hAnsi="Garamond"/>
+          <w:sz w:val="24"/>
+          <w:szCs w:val="24"/>
+        </w:rPr>
+      </w:pPr>
+      <w:r>
+        <w:rPr>
+          <w:rFonts w:ascii="Garamond" w:hAnsi="Garamond"/>
+          <w:sz w:val="24"/>
+          <w:szCs w:val="24"/>
+        </w:rPr>
+        <w:t xml:space="preserve">Architektur Modell von </w:t>
+      </w:r>
+      <w:proofErr w:type="spellStart"/>
+      <w:r>
+        <w:rPr>
+          <w:rFonts w:ascii="Garamond" w:hAnsi="Garamond"/>
+          <w:sz w:val="24"/>
+          <w:szCs w:val="24"/>
+        </w:rPr>
+        <w:t>public</w:t>
+      </w:r>
+      <w:proofErr w:type="spellEnd"/>
+      <w:r>
+        <w:rPr>
+          <w:rFonts w:ascii="Garamond" w:hAnsi="Garamond"/>
+          <w:sz w:val="24"/>
+          <w:szCs w:val="24"/>
+        </w:rPr>
+        <w:t xml:space="preserve"> Cloud &amp; private Cloud Grafik hier einfügen</w:t>
+      </w:r>
+    </w:p>
+    <w:p>
+      <w:pPr>
+        <w:rPr>
+          <w:rFonts w:ascii="Garamond" w:hAnsi="Garamond"/>
+          <w:sz w:val="24"/>
+          <w:szCs w:val="24"/>
+        </w:rPr>
+      </w:pPr>
+    </w:p>
+    <w:p>
+      <w:pPr>
+        <w:rPr>
+          <w:rFonts w:ascii="Garamond" w:hAnsi="Garamond"/>
+          <w:sz w:val="24"/>
+          <w:szCs w:val="24"/>
+        </w:rPr>
+      </w:pPr>
+      <w:r>
+        <w:rPr>
+          <w:rFonts w:ascii="Garamond" w:hAnsi="Garamond"/>
+          <w:sz w:val="24"/>
+          <w:szCs w:val="24"/>
+        </w:rPr>
+        <w:t xml:space="preserve">Gibt es eigentlich ERP-Systeme, die </w:t>
+      </w:r>
+      <w:proofErr w:type="spellStart"/>
+      <w:r>
+        <w:rPr>
+          <w:rFonts w:ascii="Garamond" w:hAnsi="Garamond"/>
+          <w:sz w:val="24"/>
+          <w:szCs w:val="24"/>
+        </w:rPr>
+        <w:t>public</w:t>
+      </w:r>
+      <w:proofErr w:type="spellEnd"/>
+      <w:r>
+        <w:rPr>
+          <w:rFonts w:ascii="Garamond" w:hAnsi="Garamond"/>
+          <w:sz w:val="24"/>
+          <w:szCs w:val="24"/>
+        </w:rPr>
+        <w:t xml:space="preserve"> Cloud nutzen?</w:t>
       </w:r>
     </w:p>
     <w:p>
@@ -2108,7 +2344,49 @@
         <w:rPr>
           <w:rFonts w:ascii="Garamond" w:hAnsi="Garamond"/>
         </w:rPr>
-        <w:t>Architekturen (single Tenancy,Virtualisierung, Multitenancy)</w:t>
+        <w:t>Architekturen (</w:t>
+      </w:r>
+      <w:proofErr w:type="spellStart"/>
+      <w:r>
+        <w:rPr>
+          <w:rFonts w:ascii="Garamond" w:hAnsi="Garamond"/>
+        </w:rPr>
+        <w:t>single</w:t>
+      </w:r>
+      <w:proofErr w:type="spellEnd"/>
+      <w:r>
+        <w:rPr>
+          <w:rFonts w:ascii="Garamond" w:hAnsi="Garamond"/>
+        </w:rPr>
+        <w:t xml:space="preserve"> </w:t>
+      </w:r>
+      <w:proofErr w:type="spellStart"/>
+      <w:r>
+        <w:rPr>
+          <w:rFonts w:ascii="Garamond" w:hAnsi="Garamond"/>
+        </w:rPr>
+        <w:t>Tenancy,Virtualisierung</w:t>
+      </w:r>
+      <w:proofErr w:type="spellEnd"/>
+      <w:r>
+        <w:rPr>
+          <w:rFonts w:ascii="Garamond" w:hAnsi="Garamond"/>
+        </w:rPr>
+        <w:t xml:space="preserve">, </w:t>
+      </w:r>
+      <w:proofErr w:type="spellStart"/>
+      <w:r>
+        <w:rPr>
+          <w:rFonts w:ascii="Garamond" w:hAnsi="Garamond"/>
+        </w:rPr>
+        <w:t>Multitenancy</w:t>
+      </w:r>
+      <w:proofErr w:type="spellEnd"/>
+      <w:r>
+        <w:rPr>
+          <w:rFonts w:ascii="Garamond" w:hAnsi="Garamond"/>
+        </w:rPr>
+        <w:t>)</w:t>
       </w:r>
       <w:bookmarkEnd w:id="2"/>
     </w:p>
@@ -2148,7 +2426,25 @@
           <w:sz w:val="24"/>
           <w:szCs w:val="24"/>
         </w:rPr>
-        <w:t xml:space="preserve">Cloud-Lösungen werben vor allem mit laufend Updates, die auch laufen. Einige Anbieter updaten ihr Produkt auch 10 Mal im Jahr. Die Gründe, wieso ein solches Unternehmen relativ viel mehr Aktualisierungen im Vergleich zu einem On-premise-Modell bieten, lassen sich eigentlich in knapp einem Wort zusammenfassen – Zeit. </w:t>
+        <w:t>Cloud-Lösungen werben vor allem mit laufend Updates, die auch laufen. Einige Anbieter updaten ihr Produkt auch 10 Mal im Jahr. Die Gründe, wieso ein solches Unternehmen relativ viel mehr Aktualisierungen im Vergleich zu einem On-</w:t>
+      </w:r>
+      <w:proofErr w:type="spellStart"/>
+      <w:r>
+        <w:rPr>
+          <w:rFonts w:ascii="Garamond" w:hAnsi="Garamond"/>
+          <w:sz w:val="24"/>
+          <w:szCs w:val="24"/>
+        </w:rPr>
+        <w:t>premise</w:t>
+      </w:r>
+      <w:proofErr w:type="spellEnd"/>
+      <w:r>
+        <w:rPr>
+          <w:rFonts w:ascii="Garamond" w:hAnsi="Garamond"/>
+          <w:sz w:val="24"/>
+          <w:szCs w:val="24"/>
+        </w:rPr>
+        <w:t xml:space="preserve">-Modell bieten, lassen sich eigentlich in knapp einem Wort zusammenfassen – Zeit. </w:t>
       </w:r>
     </w:p>
     <w:p>
@@ -2190,44 +2486,26 @@
           <w:sz w:val="24"/>
           <w:szCs w:val="24"/>
         </w:rPr>
-        <w:t>Updates verlaufen schnell und einfach, keine Termine mit Kunden um zu Aktualisieren, macht der Kunde selbst?</w:t>
-      </w:r>
-    </w:p>
-    <w:p>
-      <w:pPr>
-        <w:rPr>
-          <w:rFonts w:ascii="Garamond" w:hAnsi="Garamond"/>
-          <w:sz w:val="24"/>
-          <w:szCs w:val="24"/>
-        </w:rPr>
-      </w:pPr>
-    </w:p>
-    <w:p>
-      <w:pPr>
-        <w:rPr>
-          <w:rFonts w:ascii="Garamond" w:hAnsi="Garamond"/>
-          <w:sz w:val="24"/>
-          <w:szCs w:val="24"/>
-        </w:rPr>
-      </w:pPr>
-    </w:p>
-    <w:p>
-      <w:pPr>
-        <w:rPr>
-          <w:rFonts w:ascii="Garamond" w:hAnsi="Garamond"/>
-          <w:sz w:val="24"/>
-          <w:szCs w:val="24"/>
-        </w:rPr>
-      </w:pPr>
-    </w:p>
-    <w:p>
-      <w:pPr>
-        <w:rPr>
-          <w:rFonts w:ascii="Garamond" w:hAnsi="Garamond"/>
-          <w:sz w:val="24"/>
-          <w:szCs w:val="24"/>
-        </w:rPr>
-      </w:pPr>
+        <w:t xml:space="preserve">Updates verlaufen schnell und einfach, keine Termine mit Kunden um zu </w:t>
+      </w:r>
+      <w:proofErr w:type="spellStart"/>
+      <w:r>
+        <w:rPr>
+          <w:rFonts w:ascii="Garamond" w:hAnsi="Garamond"/>
+          <w:sz w:val="24"/>
+          <w:szCs w:val="24"/>
+        </w:rPr>
+        <w:t>Aktualisieren</w:t>
+      </w:r>
+      <w:proofErr w:type="spellEnd"/>
+      <w:r>
+        <w:rPr>
+          <w:rFonts w:ascii="Garamond" w:hAnsi="Garamond"/>
+          <w:sz w:val="24"/>
+          <w:szCs w:val="24"/>
+        </w:rPr>
+        <w:t>, macht der Kunde selbst?</w:t>
+      </w:r>
     </w:p>
     <w:p>
       <w:pPr>
@@ -2307,7 +2585,105 @@
         <w:rPr>
           <w:rFonts w:ascii="Garamond" w:hAnsi="Garamond"/>
         </w:rPr>
-        <w:t>Bei einem on-premise ERP-System erwirbt man eine Lizenz. Dies ermöglicht einen „limited, but perpetual right to use the software „</w:t>
+        <w:t>Bei einem on-</w:t>
+      </w:r>
+      <w:proofErr w:type="spellStart"/>
+      <w:r>
+        <w:rPr>
+          <w:rFonts w:ascii="Garamond" w:hAnsi="Garamond"/>
+        </w:rPr>
+        <w:t>premise</w:t>
+      </w:r>
+      <w:proofErr w:type="spellEnd"/>
+      <w:r>
+        <w:rPr>
+          <w:rFonts w:ascii="Garamond" w:hAnsi="Garamond"/>
+        </w:rPr>
+        <w:t xml:space="preserve"> ERP-System erwirbt man eine Lizenz. Dies ermöglicht einen „limited, but </w:t>
+      </w:r>
+      <w:proofErr w:type="spellStart"/>
+      <w:r>
+        <w:rPr>
+          <w:rFonts w:ascii="Garamond" w:hAnsi="Garamond"/>
+        </w:rPr>
+        <w:t>perpetual</w:t>
+      </w:r>
+      <w:proofErr w:type="spellEnd"/>
+      <w:r>
+        <w:rPr>
+          <w:rFonts w:ascii="Garamond" w:hAnsi="Garamond"/>
+        </w:rPr>
+        <w:t xml:space="preserve"> </w:t>
+      </w:r>
+      <w:proofErr w:type="spellStart"/>
+      <w:r>
+        <w:rPr>
+          <w:rFonts w:ascii="Garamond" w:hAnsi="Garamond"/>
+        </w:rPr>
+        <w:t>right</w:t>
+      </w:r>
+      <w:proofErr w:type="spellEnd"/>
+      <w:r>
+        <w:rPr>
+          <w:rFonts w:ascii="Garamond" w:hAnsi="Garamond"/>
+        </w:rPr>
+        <w:t xml:space="preserve"> </w:t>
+      </w:r>
+      <w:proofErr w:type="spellStart"/>
+      <w:r>
+        <w:rPr>
+          <w:rFonts w:ascii="Garamond" w:hAnsi="Garamond"/>
+        </w:rPr>
+        <w:t>to</w:t>
+      </w:r>
+      <w:proofErr w:type="spellEnd"/>
+      <w:r>
+        <w:rPr>
+          <w:rFonts w:ascii="Garamond" w:hAnsi="Garamond"/>
+        </w:rPr>
+        <w:t xml:space="preserve"> </w:t>
+      </w:r>
+      <w:proofErr w:type="spellStart"/>
+      <w:r>
+        <w:rPr>
+          <w:rFonts w:ascii="Garamond" w:hAnsi="Garamond"/>
+        </w:rPr>
+        <w:t>use</w:t>
+      </w:r>
+      <w:proofErr w:type="spellEnd"/>
+      <w:r>
+        <w:rPr>
+          <w:rFonts w:ascii="Garamond" w:hAnsi="Garamond"/>
+        </w:rPr>
+        <w:t xml:space="preserve"> </w:t>
+      </w:r>
+      <w:proofErr w:type="spellStart"/>
+      <w:r>
+        <w:rPr>
+          <w:rFonts w:ascii="Garamond" w:hAnsi="Garamond"/>
+        </w:rPr>
+        <w:t>the</w:t>
+      </w:r>
+      <w:proofErr w:type="spellEnd"/>
+      <w:r>
+        <w:rPr>
+          <w:rFonts w:ascii="Garamond" w:hAnsi="Garamond"/>
+        </w:rPr>
+        <w:t xml:space="preserve"> </w:t>
+      </w:r>
+      <w:proofErr w:type="spellStart"/>
+      <w:r>
+        <w:rPr>
+          <w:rFonts w:ascii="Garamond" w:hAnsi="Garamond"/>
+        </w:rPr>
+        <w:t>software</w:t>
+      </w:r>
+      <w:proofErr w:type="spellEnd"/>
+      <w:r>
+        <w:rPr>
+          <w:rFonts w:ascii="Garamond" w:hAnsi="Garamond"/>
+        </w:rPr>
+        <w:t xml:space="preserve"> „</w:t>
       </w:r>
       <w:sdt>
         <w:sdtPr>
@@ -2365,11 +2741,47 @@
         </w:rPr>
         <w:t>. Da man bei der Cloud Alternative nur die Nutzungsrechte über die Software erhält, gibt es keinen „</w:t>
       </w:r>
+      <w:proofErr w:type="spellStart"/>
       <w:r>
         <w:rPr>
           <w:rFonts w:ascii="Garamond" w:hAnsi="Garamond" w:cs="Times New Roman"/>
         </w:rPr>
-        <w:t xml:space="preserve">transfer of rights“. </w:t>
+        <w:t>transfer</w:t>
+      </w:r>
+      <w:proofErr w:type="spellEnd"/>
+      <w:r>
+        <w:rPr>
+          <w:rFonts w:ascii="Garamond" w:hAnsi="Garamond" w:cs="Times New Roman"/>
+        </w:rPr>
+        <w:t xml:space="preserve"> </w:t>
+      </w:r>
+      <w:proofErr w:type="spellStart"/>
+      <w:r>
+        <w:rPr>
+          <w:rFonts w:ascii="Garamond" w:hAnsi="Garamond" w:cs="Times New Roman"/>
+        </w:rPr>
+        <w:t>of</w:t>
+      </w:r>
+      <w:proofErr w:type="spellEnd"/>
+      <w:r>
+        <w:rPr>
+          <w:rFonts w:ascii="Garamond" w:hAnsi="Garamond" w:cs="Times New Roman"/>
+        </w:rPr>
+        <w:t xml:space="preserve"> </w:t>
+      </w:r>
+      <w:proofErr w:type="spellStart"/>
+      <w:r>
+        <w:rPr>
+          <w:rFonts w:ascii="Garamond" w:hAnsi="Garamond" w:cs="Times New Roman"/>
+        </w:rPr>
+        <w:t>rights</w:t>
+      </w:r>
+      <w:proofErr w:type="spellEnd"/>
+      <w:r>
+        <w:rPr>
+          <w:rFonts w:ascii="Garamond" w:hAnsi="Garamond" w:cs="Times New Roman"/>
+        </w:rPr>
+        <w:t xml:space="preserve">“. </w:t>
       </w:r>
       <w:sdt>
         <w:sdtPr>
@@ -3073,27 +3485,14 @@
                             <w:r>
                               <w:t xml:space="preserve">Abbildung </w:t>
                             </w:r>
-                            <w:r>
-                              <w:fldChar w:fldCharType="begin"/>
-                            </w:r>
-                            <w:r>
-                              <w:instrText xml:space="preserve"> SEQ Abbildung \* ARABIC </w:instrText>
-                            </w:r>
-                            <w:r>
-                              <w:fldChar w:fldCharType="separate"/>
-                            </w:r>
-                            <w:r>
-                              <w:rPr>
-                                <w:noProof/>
-                              </w:rPr>
-                              <w:t>1</w:t>
-                            </w:r>
-                            <w:r>
-                              <w:rPr>
-                                <w:noProof/>
-                              </w:rPr>
-                              <w:fldChar w:fldCharType="end"/>
-                            </w:r>
+                            <w:fldSimple w:instr=" SEQ Abbildung \* ARABIC ">
+                              <w:r>
+                                <w:rPr>
+                                  <w:noProof/>
+                                </w:rPr>
+                                <w:t>1</w:t>
+                              </w:r>
+                            </w:fldSimple>
                             <w:r>
                               <w:t>: 2011 Serververteilung von Softwareanbietern</w:t>
                             </w:r>
@@ -3136,27 +3535,14 @@
                       <w:r>
                         <w:t xml:space="preserve">Abbildung </w:t>
                       </w:r>
-                      <w:r>
-                        <w:fldChar w:fldCharType="begin"/>
-                      </w:r>
-                      <w:r>
-                        <w:instrText xml:space="preserve"> SEQ Abbildung \* ARABIC </w:instrText>
-                      </w:r>
-                      <w:r>
-                        <w:fldChar w:fldCharType="separate"/>
-                      </w:r>
-                      <w:r>
-                        <w:rPr>
-                          <w:noProof/>
-                        </w:rPr>
-                        <w:t>1</w:t>
-                      </w:r>
-                      <w:r>
-                        <w:rPr>
-                          <w:noProof/>
-                        </w:rPr>
-                        <w:fldChar w:fldCharType="end"/>
-                      </w:r>
+                      <w:fldSimple w:instr=" SEQ Abbildung \* ARABIC ">
+                        <w:r>
+                          <w:rPr>
+                            <w:noProof/>
+                          </w:rPr>
+                          <w:t>1</w:t>
+                        </w:r>
+                      </w:fldSimple>
                       <w:r>
                         <w:t>: 2011 Serververteilung von Softwareanbietern</w:t>
                       </w:r>
@@ -3215,7 +3601,43 @@
           <w:sz w:val="24"/>
           <w:szCs w:val="24"/>
         </w:rPr>
-        <w:t>Microsoft ist ein, mit über 1.000.000 Sever, sogenannter Hyperscale-Provider. Der Konzern hat sein Angebot durch einige Cloud-Lösungen erweitert. Das Unternehmen bietet noch immer On-Premise-Versionen wie Office Home &amp; Student an, konzentriert sich jedoch bei fast allen weiteren Produkten auf die Cloud und deren Entwicklung. Weitere Office-Produkte sind nur noch über Cloud möglich – Office 365 Personal oder Business. Des Weiteren wurde früh das Potential der Cloud-Technologie erkannt und somit immer wieder investiert. 2006 lagen diese Investitionen bei 3 Billionen Dollar.</w:t>
+        <w:t xml:space="preserve">Microsoft ist ein, mit über 1.000.000 Sever, sogenannter </w:t>
+      </w:r>
+      <w:proofErr w:type="spellStart"/>
+      <w:r>
+        <w:rPr>
+          <w:rFonts w:ascii="Garamond" w:hAnsi="Garamond"/>
+          <w:sz w:val="24"/>
+          <w:szCs w:val="24"/>
+        </w:rPr>
+        <w:t>Hyperscale</w:t>
+      </w:r>
+      <w:proofErr w:type="spellEnd"/>
+      <w:r>
+        <w:rPr>
+          <w:rFonts w:ascii="Garamond" w:hAnsi="Garamond"/>
+          <w:sz w:val="24"/>
+          <w:szCs w:val="24"/>
+        </w:rPr>
+        <w:t>-Provider. Der Konzern hat sein Angebot durch einige Cloud-Lösungen erweitert. Das Unternehmen bietet noch immer On-</w:t>
+      </w:r>
+      <w:proofErr w:type="spellStart"/>
+      <w:r>
+        <w:rPr>
+          <w:rFonts w:ascii="Garamond" w:hAnsi="Garamond"/>
+          <w:sz w:val="24"/>
+          <w:szCs w:val="24"/>
+        </w:rPr>
+        <w:t>Premise</w:t>
+      </w:r>
+      <w:proofErr w:type="spellEnd"/>
+      <w:r>
+        <w:rPr>
+          <w:rFonts w:ascii="Garamond" w:hAnsi="Garamond"/>
+          <w:sz w:val="24"/>
+          <w:szCs w:val="24"/>
+        </w:rPr>
+        <w:t>-Versionen wie Office Home &amp; Student an, konzentriert sich jedoch bei fast allen weiteren Produkten auf die Cloud und deren Entwicklung. Weitere Office-Produkte sind nur noch über Cloud möglich – Office 365 Personal oder Business. Des Weiteren wurde früh das Potential der Cloud-Technologie erkannt und somit immer wieder investiert. 2006 lagen diese Investitionen bei 3 Billionen Dollar.</w:t>
       </w:r>
       <w:r>
         <w:rPr>
@@ -3391,7 +3813,14 @@
       </w:r>
     </w:p>
     <w:p/>
-    <w:p/>
+    <w:p>
+      <w:r>
+        <w:t xml:space="preserve">Auf was genau eingehen? Auf Cloud-ERP? Oder </w:t>
+      </w:r>
+      <w:r>
+        <w:t>andere Software-Produkte?</w:t>
+      </w:r>
+    </w:p>
     <w:p/>
     <w:p/>
     <w:p>
@@ -3423,7 +3852,97 @@
           <w:sz w:val="24"/>
           <w:szCs w:val="24"/>
         </w:rPr>
-        <w:t>Im Falle, dass das Unternehmen ein on-premise ERP erwirbt behält es die komplette Kontrolle über die wichtigsten Daten im Unternehmen. Diese Kontrolle zu haben ist wichtig, denn ERP ist „ a company’s central nervous system“</w:t>
+        <w:t>Im Falle, dass das Unternehmen ein on-</w:t>
+      </w:r>
+      <w:proofErr w:type="spellStart"/>
+      <w:r>
+        <w:rPr>
+          <w:rFonts w:ascii="Garamond" w:hAnsi="Garamond"/>
+          <w:sz w:val="24"/>
+          <w:szCs w:val="24"/>
+        </w:rPr>
+        <w:t>premise</w:t>
+      </w:r>
+      <w:proofErr w:type="spellEnd"/>
+      <w:r>
+        <w:rPr>
+          <w:rFonts w:ascii="Garamond" w:hAnsi="Garamond"/>
+          <w:sz w:val="24"/>
+          <w:szCs w:val="24"/>
+        </w:rPr>
+        <w:t xml:space="preserve"> ERP erwirbt behält es die komplette Kontrolle über die wichtigsten Daten im Unternehmen. Diese Kontrolle zu haben ist wichtig, denn ERP ist „ a </w:t>
+      </w:r>
+      <w:proofErr w:type="spellStart"/>
+      <w:r>
+        <w:rPr>
+          <w:rFonts w:ascii="Garamond" w:hAnsi="Garamond"/>
+          <w:sz w:val="24"/>
+          <w:szCs w:val="24"/>
+        </w:rPr>
+        <w:t>company’s</w:t>
+      </w:r>
+      <w:proofErr w:type="spellEnd"/>
+      <w:r>
+        <w:rPr>
+          <w:rFonts w:ascii="Garamond" w:hAnsi="Garamond"/>
+          <w:sz w:val="24"/>
+          <w:szCs w:val="24"/>
+        </w:rPr>
+        <w:t xml:space="preserve"> </w:t>
+      </w:r>
+      <w:proofErr w:type="spellStart"/>
+      <w:r>
+        <w:rPr>
+          <w:rFonts w:ascii="Garamond" w:hAnsi="Garamond"/>
+          <w:sz w:val="24"/>
+          <w:szCs w:val="24"/>
+        </w:rPr>
+        <w:t>central</w:t>
+      </w:r>
+      <w:proofErr w:type="spellEnd"/>
+      <w:r>
+        <w:rPr>
+          <w:rFonts w:ascii="Garamond" w:hAnsi="Garamond"/>
+          <w:sz w:val="24"/>
+          <w:szCs w:val="24"/>
+        </w:rPr>
+        <w:t xml:space="preserve"> </w:t>
+      </w:r>
+      <w:proofErr w:type="spellStart"/>
+      <w:r>
+        <w:rPr>
+          <w:rFonts w:ascii="Garamond" w:hAnsi="Garamond"/>
+          <w:sz w:val="24"/>
+          <w:szCs w:val="24"/>
+        </w:rPr>
+        <w:t>nervous</w:t>
+      </w:r>
+      <w:proofErr w:type="spellEnd"/>
+      <w:r>
+        <w:rPr>
+          <w:rFonts w:ascii="Garamond" w:hAnsi="Garamond"/>
+          <w:sz w:val="24"/>
+          <w:szCs w:val="24"/>
+        </w:rPr>
+        <w:t xml:space="preserve"> </w:t>
+      </w:r>
+      <w:proofErr w:type="spellStart"/>
+      <w:r>
+        <w:rPr>
+          <w:rFonts w:ascii="Garamond" w:hAnsi="Garamond"/>
+          <w:sz w:val="24"/>
+          <w:szCs w:val="24"/>
+        </w:rPr>
+        <w:t>system</w:t>
+      </w:r>
+      <w:proofErr w:type="spellEnd"/>
+      <w:r>
+        <w:rPr>
+          <w:rFonts w:ascii="Garamond" w:hAnsi="Garamond"/>
+          <w:sz w:val="24"/>
+          <w:szCs w:val="24"/>
+        </w:rPr>
+        <w:t>“</w:t>
       </w:r>
       <w:sdt>
         <w:sdtPr>
@@ -3495,7 +4014,151 @@
           <w:sz w:val="24"/>
           <w:szCs w:val="24"/>
         </w:rPr>
-        <w:t>. Bei Cloud ERP ist dies schon anders, denn dort ist es der Betreiber, der „control, process, store, and deliver end-user companies’ mission-critical data“</w:t>
+        <w:t>. Bei Cloud ERP ist dies schon anders, denn dort ist es der Betreiber, der „</w:t>
+      </w:r>
+      <w:proofErr w:type="spellStart"/>
+      <w:r>
+        <w:rPr>
+          <w:rFonts w:ascii="Garamond" w:hAnsi="Garamond"/>
+          <w:sz w:val="24"/>
+          <w:szCs w:val="24"/>
+        </w:rPr>
+        <w:t>control</w:t>
+      </w:r>
+      <w:proofErr w:type="spellEnd"/>
+      <w:r>
+        <w:rPr>
+          <w:rFonts w:ascii="Garamond" w:hAnsi="Garamond"/>
+          <w:sz w:val="24"/>
+          <w:szCs w:val="24"/>
+        </w:rPr>
+        <w:t xml:space="preserve">, </w:t>
+      </w:r>
+      <w:proofErr w:type="spellStart"/>
+      <w:r>
+        <w:rPr>
+          <w:rFonts w:ascii="Garamond" w:hAnsi="Garamond"/>
+          <w:sz w:val="24"/>
+          <w:szCs w:val="24"/>
+        </w:rPr>
+        <w:t>process</w:t>
+      </w:r>
+      <w:proofErr w:type="spellEnd"/>
+      <w:r>
+        <w:rPr>
+          <w:rFonts w:ascii="Garamond" w:hAnsi="Garamond"/>
+          <w:sz w:val="24"/>
+          <w:szCs w:val="24"/>
+        </w:rPr>
+        <w:t xml:space="preserve">, </w:t>
+      </w:r>
+      <w:proofErr w:type="spellStart"/>
+      <w:r>
+        <w:rPr>
+          <w:rFonts w:ascii="Garamond" w:hAnsi="Garamond"/>
+          <w:sz w:val="24"/>
+          <w:szCs w:val="24"/>
+        </w:rPr>
+        <w:t>store</w:t>
+      </w:r>
+      <w:proofErr w:type="spellEnd"/>
+      <w:r>
+        <w:rPr>
+          <w:rFonts w:ascii="Garamond" w:hAnsi="Garamond"/>
+          <w:sz w:val="24"/>
+          <w:szCs w:val="24"/>
+        </w:rPr>
+        <w:t xml:space="preserve">, and </w:t>
+      </w:r>
+      <w:proofErr w:type="spellStart"/>
+      <w:r>
+        <w:rPr>
+          <w:rFonts w:ascii="Garamond" w:hAnsi="Garamond"/>
+          <w:sz w:val="24"/>
+          <w:szCs w:val="24"/>
+        </w:rPr>
+        <w:t>deliver</w:t>
+      </w:r>
+      <w:proofErr w:type="spellEnd"/>
+      <w:r>
+        <w:rPr>
+          <w:rFonts w:ascii="Garamond" w:hAnsi="Garamond"/>
+          <w:sz w:val="24"/>
+          <w:szCs w:val="24"/>
+        </w:rPr>
+        <w:t xml:space="preserve"> </w:t>
+      </w:r>
+      <w:proofErr w:type="spellStart"/>
+      <w:r>
+        <w:rPr>
+          <w:rFonts w:ascii="Garamond" w:hAnsi="Garamond"/>
+          <w:sz w:val="24"/>
+          <w:szCs w:val="24"/>
+        </w:rPr>
+        <w:t>end</w:t>
+      </w:r>
+      <w:proofErr w:type="spellEnd"/>
+      <w:r>
+        <w:rPr>
+          <w:rFonts w:ascii="Garamond" w:hAnsi="Garamond"/>
+          <w:sz w:val="24"/>
+          <w:szCs w:val="24"/>
+        </w:rPr>
+        <w:t xml:space="preserve">-user </w:t>
+      </w:r>
+      <w:proofErr w:type="spellStart"/>
+      <w:r>
+        <w:rPr>
+          <w:rFonts w:ascii="Garamond" w:hAnsi="Garamond"/>
+          <w:sz w:val="24"/>
+          <w:szCs w:val="24"/>
+        </w:rPr>
+        <w:t>companies</w:t>
+      </w:r>
+      <w:proofErr w:type="spellEnd"/>
+      <w:r>
+        <w:rPr>
+          <w:rFonts w:ascii="Garamond" w:hAnsi="Garamond"/>
+          <w:sz w:val="24"/>
+          <w:szCs w:val="24"/>
+        </w:rPr>
+        <w:t xml:space="preserve">’ </w:t>
+      </w:r>
+      <w:proofErr w:type="spellStart"/>
+      <w:r>
+        <w:rPr>
+          <w:rFonts w:ascii="Garamond" w:hAnsi="Garamond"/>
+          <w:sz w:val="24"/>
+          <w:szCs w:val="24"/>
+        </w:rPr>
+        <w:t>mission-critical</w:t>
+      </w:r>
+      <w:proofErr w:type="spellEnd"/>
+      <w:r>
+        <w:rPr>
+          <w:rFonts w:ascii="Garamond" w:hAnsi="Garamond"/>
+          <w:sz w:val="24"/>
+          <w:szCs w:val="24"/>
+        </w:rPr>
+        <w:t xml:space="preserve"> </w:t>
+      </w:r>
+      <w:proofErr w:type="spellStart"/>
+      <w:r>
+        <w:rPr>
+          <w:rFonts w:ascii="Garamond" w:hAnsi="Garamond"/>
+          <w:sz w:val="24"/>
+          <w:szCs w:val="24"/>
+        </w:rPr>
+        <w:t>data</w:t>
+      </w:r>
+      <w:proofErr w:type="spellEnd"/>
+      <w:r>
+        <w:rPr>
+          <w:rFonts w:ascii="Garamond" w:hAnsi="Garamond"/>
+          <w:sz w:val="24"/>
+          <w:szCs w:val="24"/>
+        </w:rPr>
+        <w:t>“</w:t>
       </w:r>
       <w:sdt>
         <w:sdtPr>
@@ -3806,55 +4469,62 @@
           <w:sz w:val="24"/>
           <w:szCs w:val="24"/>
         </w:rPr>
-        <w:t>Das Einzige, was der Softwarevertreiber verändert ist die Wortwahl.</w:t>
-      </w:r>
-      <w:bookmarkStart w:id="8" w:name="_GoBack"/>
-      <w:bookmarkEnd w:id="8"/>
-    </w:p>
-    <w:p>
-      <w:pPr>
-        <w:rPr>
-          <w:rFonts w:ascii="Garamond" w:hAnsi="Garamond"/>
-          <w:sz w:val="24"/>
-          <w:szCs w:val="24"/>
-        </w:rPr>
-      </w:pPr>
-    </w:p>
-    <w:p>
-      <w:pPr>
-        <w:rPr>
-          <w:rFonts w:ascii="Garamond" w:hAnsi="Garamond"/>
-          <w:sz w:val="24"/>
-          <w:szCs w:val="24"/>
-        </w:rPr>
-      </w:pPr>
-    </w:p>
-    <w:p>
-      <w:pPr>
-        <w:rPr>
-          <w:rFonts w:ascii="Garamond" w:hAnsi="Garamond"/>
-          <w:sz w:val="24"/>
-          <w:szCs w:val="24"/>
-        </w:rPr>
-      </w:pPr>
-      <w:r>
-        <w:rPr>
-          <w:rFonts w:ascii="Garamond" w:hAnsi="Garamond"/>
-          <w:sz w:val="24"/>
-          <w:szCs w:val="24"/>
-        </w:rPr>
-        <w:t>SAP Business ByDesign</w:t>
-      </w:r>
-    </w:p>
-    <w:p>
-      <w:pPr>
-        <w:rPr>
-          <w:rFonts w:ascii="Garamond" w:hAnsi="Garamond"/>
-          <w:sz w:val="24"/>
-          <w:szCs w:val="24"/>
-        </w:rPr>
-      </w:pPr>
-    </w:p>
+        <w:t>Das Einzige, was der Softwarevertreiber verändert ist die Wortwahl</w:t>
+      </w:r>
+      <w:r>
+        <w:rPr>
+          <w:rFonts w:ascii="Garamond" w:hAnsi="Garamond"/>
+          <w:sz w:val="24"/>
+          <w:szCs w:val="24"/>
+        </w:rPr>
+        <w:t>.</w:t>
+      </w:r>
+      <w:r>
+        <w:rPr>
+          <w:rFonts w:ascii="Garamond" w:hAnsi="Garamond"/>
+          <w:sz w:val="24"/>
+          <w:szCs w:val="24"/>
+        </w:rPr>
+        <w:tab/>
+      </w:r>
+    </w:p>
+    <w:p>
+      <w:pPr>
+        <w:rPr>
+          <w:rFonts w:ascii="Garamond" w:hAnsi="Garamond"/>
+          <w:sz w:val="24"/>
+          <w:szCs w:val="24"/>
+        </w:rPr>
+      </w:pPr>
+      <w:r>
+        <w:rPr>
+          <w:rFonts w:ascii="Garamond" w:hAnsi="Garamond"/>
+          <w:sz w:val="24"/>
+          <w:szCs w:val="24"/>
+        </w:rPr>
+        <w:t xml:space="preserve">SAP Business </w:t>
+      </w:r>
+      <w:proofErr w:type="spellStart"/>
+      <w:r>
+        <w:rPr>
+          <w:rFonts w:ascii="Garamond" w:hAnsi="Garamond"/>
+          <w:sz w:val="24"/>
+          <w:szCs w:val="24"/>
+        </w:rPr>
+        <w:t>ByDesign</w:t>
+      </w:r>
+      <w:proofErr w:type="spellEnd"/>
+    </w:p>
+    <w:p>
+      <w:pPr>
+        <w:rPr>
+          <w:rFonts w:ascii="Garamond" w:hAnsi="Garamond"/>
+          <w:sz w:val="24"/>
+          <w:szCs w:val="24"/>
+        </w:rPr>
+      </w:pPr>
+    </w:p>
+    <w:p/>
     <w:p/>
     <w:p>
       <w:pPr>
@@ -3868,7 +4538,7 @@
           <w:rFonts w:ascii="Garamond" w:hAnsi="Garamond"/>
         </w:rPr>
       </w:pPr>
-      <w:bookmarkStart w:id="9" w:name="_Toc23366281"/>
+      <w:bookmarkStart w:id="8" w:name="_Toc23366281"/>
       <w:r>
         <w:rPr>
           <w:rStyle w:val="berschrift1Zchn"/>
@@ -3876,7 +4546,7 @@
         </w:rPr>
         <w:t>Geschäftsmodellaspekte für den Anbieter (Cash Flow, verbriefter Umsatz)</w:t>
       </w:r>
-      <w:bookmarkEnd w:id="9"/>
+      <w:bookmarkEnd w:id="8"/>
     </w:p>
     <w:p/>
     <w:p>
@@ -3893,7 +4563,43 @@
           <w:sz w:val="24"/>
           <w:szCs w:val="24"/>
         </w:rPr>
-        <w:t>Bei ERP on-premise wird einmal zu Beginn für die Lizenz bezahlt und dann fast ein Leben lang genutzt. Bei on-premise wird also viel Geld am Anfang bezahlt, für den Hersteller fallen zu Beginn aber kaum Aufwände in der Wartung an. Dies ist  bei ERP on SaaS/Cloud nicht der Fall: Dort zahlt man nicht einmal für die Lizenz, sondern wiederkehrend für ein Abonnement, dass die Nutzung erlaubt</w:t>
+        <w:t>Bei ERP on-</w:t>
+      </w:r>
+      <w:proofErr w:type="spellStart"/>
+      <w:r>
+        <w:rPr>
+          <w:rFonts w:ascii="Garamond" w:hAnsi="Garamond"/>
+          <w:sz w:val="24"/>
+          <w:szCs w:val="24"/>
+        </w:rPr>
+        <w:t>premise</w:t>
+      </w:r>
+      <w:proofErr w:type="spellEnd"/>
+      <w:r>
+        <w:rPr>
+          <w:rFonts w:ascii="Garamond" w:hAnsi="Garamond"/>
+          <w:sz w:val="24"/>
+          <w:szCs w:val="24"/>
+        </w:rPr>
+        <w:t xml:space="preserve"> wird einmal zu Beginn für die Lizenz bezahlt und dann fast ein Leben lang genutzt. Bei on-</w:t>
+      </w:r>
+      <w:proofErr w:type="spellStart"/>
+      <w:r>
+        <w:rPr>
+          <w:rFonts w:ascii="Garamond" w:hAnsi="Garamond"/>
+          <w:sz w:val="24"/>
+          <w:szCs w:val="24"/>
+        </w:rPr>
+        <w:t>premise</w:t>
+      </w:r>
+      <w:proofErr w:type="spellEnd"/>
+      <w:r>
+        <w:rPr>
+          <w:rFonts w:ascii="Garamond" w:hAnsi="Garamond"/>
+          <w:sz w:val="24"/>
+          <w:szCs w:val="24"/>
+        </w:rPr>
+        <w:t xml:space="preserve"> wird also viel Geld am Anfang bezahlt, für den Hersteller fallen zu Beginn aber kaum Aufwände in der Wartung an. Dies ist  bei ERP on SaaS/Cloud nicht der Fall: Dort zahlt man nicht einmal für die Lizenz, sondern wiederkehrend für ein Abonnement, dass die Nutzung erlaubt</w:t>
       </w:r>
       <w:sdt>
         <w:sdtPr>
@@ -3951,7 +4657,223 @@
           <w:sz w:val="24"/>
           <w:szCs w:val="24"/>
         </w:rPr>
-        <w:t>. Auch im Bereich der Wartung gibt es Unterschiede. So ist es bei on-premise der Fall, dass „Maintenance and support are paid via recurring annual fees typically calculated as a percentage of license prices „</w:t>
+        <w:t>. Auch im Bereich der Wartung gibt es Unterschiede. So ist es bei on-</w:t>
+      </w:r>
+      <w:proofErr w:type="spellStart"/>
+      <w:r>
+        <w:rPr>
+          <w:rFonts w:ascii="Garamond" w:hAnsi="Garamond"/>
+          <w:sz w:val="24"/>
+          <w:szCs w:val="24"/>
+        </w:rPr>
+        <w:t>premise</w:t>
+      </w:r>
+      <w:proofErr w:type="spellEnd"/>
+      <w:r>
+        <w:rPr>
+          <w:rFonts w:ascii="Garamond" w:hAnsi="Garamond"/>
+          <w:sz w:val="24"/>
+          <w:szCs w:val="24"/>
+        </w:rPr>
+        <w:t xml:space="preserve"> der Fall, dass „Maintenance and support </w:t>
+      </w:r>
+      <w:proofErr w:type="spellStart"/>
+      <w:r>
+        <w:rPr>
+          <w:rFonts w:ascii="Garamond" w:hAnsi="Garamond"/>
+          <w:sz w:val="24"/>
+          <w:szCs w:val="24"/>
+        </w:rPr>
+        <w:t>are</w:t>
+      </w:r>
+      <w:proofErr w:type="spellEnd"/>
+      <w:r>
+        <w:rPr>
+          <w:rFonts w:ascii="Garamond" w:hAnsi="Garamond"/>
+          <w:sz w:val="24"/>
+          <w:szCs w:val="24"/>
+        </w:rPr>
+        <w:t xml:space="preserve"> </w:t>
+      </w:r>
+      <w:proofErr w:type="spellStart"/>
+      <w:r>
+        <w:rPr>
+          <w:rFonts w:ascii="Garamond" w:hAnsi="Garamond"/>
+          <w:sz w:val="24"/>
+          <w:szCs w:val="24"/>
+        </w:rPr>
+        <w:t>paid</w:t>
+      </w:r>
+      <w:proofErr w:type="spellEnd"/>
+      <w:r>
+        <w:rPr>
+          <w:rFonts w:ascii="Garamond" w:hAnsi="Garamond"/>
+          <w:sz w:val="24"/>
+          <w:szCs w:val="24"/>
+        </w:rPr>
+        <w:t xml:space="preserve"> via </w:t>
+      </w:r>
+      <w:proofErr w:type="spellStart"/>
+      <w:r>
+        <w:rPr>
+          <w:rFonts w:ascii="Garamond" w:hAnsi="Garamond"/>
+          <w:sz w:val="24"/>
+          <w:szCs w:val="24"/>
+        </w:rPr>
+        <w:t>recurring</w:t>
+      </w:r>
+      <w:proofErr w:type="spellEnd"/>
+      <w:r>
+        <w:rPr>
+          <w:rFonts w:ascii="Garamond" w:hAnsi="Garamond"/>
+          <w:sz w:val="24"/>
+          <w:szCs w:val="24"/>
+        </w:rPr>
+        <w:t xml:space="preserve"> annual </w:t>
+      </w:r>
+      <w:proofErr w:type="spellStart"/>
+      <w:r>
+        <w:rPr>
+          <w:rFonts w:ascii="Garamond" w:hAnsi="Garamond"/>
+          <w:sz w:val="24"/>
+          <w:szCs w:val="24"/>
+        </w:rPr>
+        <w:t>fees</w:t>
+      </w:r>
+      <w:proofErr w:type="spellEnd"/>
+      <w:r>
+        <w:rPr>
+          <w:rFonts w:ascii="Garamond" w:hAnsi="Garamond"/>
+          <w:sz w:val="24"/>
+          <w:szCs w:val="24"/>
+        </w:rPr>
+        <w:t xml:space="preserve"> </w:t>
+      </w:r>
+      <w:proofErr w:type="spellStart"/>
+      <w:r>
+        <w:rPr>
+          <w:rFonts w:ascii="Garamond" w:hAnsi="Garamond"/>
+          <w:sz w:val="24"/>
+          <w:szCs w:val="24"/>
+        </w:rPr>
+        <w:t>typically</w:t>
+      </w:r>
+      <w:proofErr w:type="spellEnd"/>
+      <w:r>
+        <w:rPr>
+          <w:rFonts w:ascii="Garamond" w:hAnsi="Garamond"/>
+          <w:sz w:val="24"/>
+          <w:szCs w:val="24"/>
+        </w:rPr>
+        <w:t xml:space="preserve"> </w:t>
+      </w:r>
+      <w:proofErr w:type="spellStart"/>
+      <w:r>
+        <w:rPr>
+          <w:rFonts w:ascii="Garamond" w:hAnsi="Garamond"/>
+          <w:sz w:val="24"/>
+          <w:szCs w:val="24"/>
+        </w:rPr>
+        <w:t>calculated</w:t>
+      </w:r>
+      <w:proofErr w:type="spellEnd"/>
+      <w:r>
+        <w:rPr>
+          <w:rFonts w:ascii="Garamond" w:hAnsi="Garamond"/>
+          <w:sz w:val="24"/>
+          <w:szCs w:val="24"/>
+        </w:rPr>
+        <w:t xml:space="preserve"> </w:t>
+      </w:r>
+      <w:proofErr w:type="spellStart"/>
+      <w:r>
+        <w:rPr>
+          <w:rFonts w:ascii="Garamond" w:hAnsi="Garamond"/>
+          <w:sz w:val="24"/>
+          <w:szCs w:val="24"/>
+        </w:rPr>
+        <w:t>as</w:t>
+      </w:r>
+      <w:proofErr w:type="spellEnd"/>
+      <w:r>
+        <w:rPr>
+          <w:rFonts w:ascii="Garamond" w:hAnsi="Garamond"/>
+          <w:sz w:val="24"/>
+          <w:szCs w:val="24"/>
+        </w:rPr>
+        <w:t xml:space="preserve"> a </w:t>
+      </w:r>
+      <w:proofErr w:type="spellStart"/>
+      <w:r>
+        <w:rPr>
+          <w:rFonts w:ascii="Garamond" w:hAnsi="Garamond"/>
+          <w:sz w:val="24"/>
+          <w:szCs w:val="24"/>
+        </w:rPr>
+        <w:t>percentage</w:t>
+      </w:r>
+      <w:proofErr w:type="spellEnd"/>
+      <w:r>
+        <w:rPr>
+          <w:rFonts w:ascii="Garamond" w:hAnsi="Garamond"/>
+          <w:sz w:val="24"/>
+          <w:szCs w:val="24"/>
+        </w:rPr>
+        <w:t xml:space="preserve"> </w:t>
+      </w:r>
+      <w:proofErr w:type="spellStart"/>
+      <w:r>
+        <w:rPr>
+          <w:rFonts w:ascii="Garamond" w:hAnsi="Garamond"/>
+          <w:sz w:val="24"/>
+          <w:szCs w:val="24"/>
+        </w:rPr>
+        <w:t>of</w:t>
+      </w:r>
+      <w:proofErr w:type="spellEnd"/>
+      <w:r>
+        <w:rPr>
+          <w:rFonts w:ascii="Garamond" w:hAnsi="Garamond"/>
+          <w:sz w:val="24"/>
+          <w:szCs w:val="24"/>
+        </w:rPr>
+        <w:t xml:space="preserve"> </w:t>
+      </w:r>
+      <w:proofErr w:type="spellStart"/>
+      <w:r>
+        <w:rPr>
+          <w:rFonts w:ascii="Garamond" w:hAnsi="Garamond"/>
+          <w:sz w:val="24"/>
+          <w:szCs w:val="24"/>
+        </w:rPr>
+        <w:t>license</w:t>
+      </w:r>
+      <w:proofErr w:type="spellEnd"/>
+      <w:r>
+        <w:rPr>
+          <w:rFonts w:ascii="Garamond" w:hAnsi="Garamond"/>
+          <w:sz w:val="24"/>
+          <w:szCs w:val="24"/>
+        </w:rPr>
+        <w:t xml:space="preserve"> </w:t>
+      </w:r>
+      <w:proofErr w:type="spellStart"/>
+      <w:r>
+        <w:rPr>
+          <w:rFonts w:ascii="Garamond" w:hAnsi="Garamond"/>
+          <w:sz w:val="24"/>
+          <w:szCs w:val="24"/>
+        </w:rPr>
+        <w:t>prices</w:t>
+      </w:r>
+      <w:proofErr w:type="spellEnd"/>
+      <w:r>
+        <w:rPr>
+          <w:rFonts w:ascii="Garamond" w:hAnsi="Garamond"/>
+          <w:sz w:val="24"/>
+          <w:szCs w:val="24"/>
+        </w:rPr>
+        <w:t xml:space="preserve"> „</w:t>
       </w:r>
       <w:sdt>
         <w:sdtPr>
@@ -4023,42 +4945,9 @@
         <w:pStyle w:val="Listenabsatz"/>
         <w:ind w:left="360"/>
       </w:pPr>
-    </w:p>
-    <w:p>
-      <w:pPr>
-        <w:pStyle w:val="Listenabsatz"/>
-        <w:ind w:left="360"/>
-      </w:pPr>
-    </w:p>
-    <w:p>
-      <w:pPr>
-        <w:pStyle w:val="Listenabsatz"/>
-        <w:ind w:left="360"/>
-      </w:pPr>
-    </w:p>
-    <w:p>
-      <w:pPr>
-        <w:pStyle w:val="Listenabsatz"/>
-        <w:ind w:left="360"/>
-      </w:pPr>
-    </w:p>
-    <w:p>
-      <w:pPr>
-        <w:pStyle w:val="Listenabsatz"/>
-        <w:ind w:left="360"/>
-      </w:pPr>
-    </w:p>
-    <w:p>
-      <w:pPr>
-        <w:pStyle w:val="Listenabsatz"/>
-        <w:ind w:left="360"/>
-      </w:pPr>
-    </w:p>
-    <w:p>
-      <w:pPr>
-        <w:pStyle w:val="Listenabsatz"/>
-        <w:ind w:left="360"/>
-      </w:pPr>
+      <w:r>
+        <w:t>Was ist verbriefter Umsatz??</w:t>
+      </w:r>
     </w:p>
     <w:p>
       <w:pPr>
@@ -4077,14 +4966,15 @@
           <w:rFonts w:ascii="Garamond" w:hAnsi="Garamond"/>
         </w:rPr>
       </w:pPr>
-      <w:bookmarkStart w:id="10" w:name="_Toc23366282"/>
-      <w:r>
-        <w:rPr>
-          <w:rFonts w:ascii="Garamond" w:hAnsi="Garamond"/>
-        </w:rPr>
+      <w:bookmarkStart w:id="9" w:name="_Toc23366282"/>
+      <w:r>
+        <w:rPr>
+          <w:rFonts w:ascii="Garamond" w:hAnsi="Garamond"/>
+        </w:rPr>
+        <w:lastRenderedPageBreak/>
         <w:t>Cloud und IT-Abteilung</w:t>
       </w:r>
-      <w:bookmarkEnd w:id="10"/>
+      <w:bookmarkEnd w:id="9"/>
     </w:p>
     <w:p/>
     <w:p>
@@ -4101,41 +4991,471 @@
           <w:sz w:val="24"/>
           <w:szCs w:val="24"/>
         </w:rPr>
-        <w:t xml:space="preserve">Am Anfang als die Cloud- Technologie in den Vordergrund rückte, haben einige Mitarbeitern von IT-Abteilungen Furcht vor dem obsolet werden, der Verkleinerung oder der Veränderung vom  gesamten IT-Bereich. Diese sind an sich berechtigt, aber auch übertrieben. Informatiker sind immer noch mehr als gefragt, die Aufgaben und Anforderungen haben sich jedoch verändert. Das Unternehmen erwartet ein gelebtes Minimalprinzip – eine Maximale Leistung mit Minimalen Kosten. </w:t>
-      </w:r>
-    </w:p>
-    <w:p>
-      <w:pPr>
-        <w:rPr>
-          <w:rFonts w:ascii="Garamond" w:hAnsi="Garamond"/>
-          <w:sz w:val="24"/>
-          <w:szCs w:val="24"/>
-        </w:rPr>
-      </w:pPr>
-      <w:r>
-        <w:rPr>
-          <w:rFonts w:ascii="Garamond" w:hAnsi="Garamond"/>
-          <w:sz w:val="24"/>
-          <w:szCs w:val="24"/>
-        </w:rPr>
-        <w:t xml:space="preserve">Bei On-Premise-Lösungen benötigt das Unternehmen mehr Mitarbeiter, die sich um das System und die dazugehörige Infrastruktur sorgen. Die Gewährleistung von dessen Zuverlässigkeit und Sicherheit der Daten wird auch von der Abteilung des Kunden übernommen. Allerdings sind die meisten Unternehmen nicht im IT-Sicherheitsgeschäft tätig und deswegen gehört das Gebiet nicht zu ihrem Kerngeschäft und -kompetenz. </w:t>
-      </w:r>
-    </w:p>
-    <w:p>
-      <w:pPr>
-        <w:rPr>
-          <w:rFonts w:ascii="Garamond" w:hAnsi="Garamond"/>
-          <w:sz w:val="24"/>
-          <w:szCs w:val="24"/>
-        </w:rPr>
-      </w:pPr>
-      <w:r>
-        <w:rPr>
-          <w:rFonts w:ascii="Garamond" w:hAnsi="Garamond"/>
-          <w:sz w:val="24"/>
-          <w:szCs w:val="24"/>
-        </w:rPr>
-        <w:t xml:space="preserve">Die Unternehmen von heute benötigen mehr Flexibilität und Skalierbarkeit. Deswegen werden Cloud-Lösungen als ein Werkzeug für das schnellere Erledigen von Arbeitsprozessen, Vereinfachung der Alltagsprozesse und die somit vorausgesetzte Automatisierung eingesetzt. Der Cloud-Anbieter übernimmt viele Administrationstätigkeiten, denn dies ist sein Tages- und Kerngeschäft. Denn „Unless an enduser company has the capabilities and resources to run a secured data center, it probably can’t provide the same level of protection as a SaaS provider“ </w:t>
+        <w:t xml:space="preserve">Am Anfang als die Cloud- Technologie in den Vordergrund rückte, haben einige Mitarbeitern von IT-Abteilungen Furcht vor dem obsolet werden, der Verkleinerung oder der Veränderung </w:t>
+      </w:r>
+      <w:r>
+        <w:rPr>
+          <w:rFonts w:ascii="Garamond" w:hAnsi="Garamond"/>
+          <w:sz w:val="24"/>
+          <w:szCs w:val="24"/>
+        </w:rPr>
+        <w:t>vom gesamten</w:t>
+      </w:r>
+      <w:r>
+        <w:rPr>
+          <w:rFonts w:ascii="Garamond" w:hAnsi="Garamond"/>
+          <w:sz w:val="24"/>
+          <w:szCs w:val="24"/>
+        </w:rPr>
+        <w:t xml:space="preserve"> IT-Bereich. Diese sind an sich berechtigt, aber auch übertrieben. Informatiker sind immer noch mehr als gefragt, die Aufgaben und Anforderungen haben sich jedoch verändert. Das Unternehmen erwartet ein gelebtes Minimalprinzip – eine Maximale Leistung mit Minimalen Kosten. </w:t>
+      </w:r>
+    </w:p>
+    <w:p>
+      <w:pPr>
+        <w:rPr>
+          <w:rFonts w:ascii="Garamond" w:hAnsi="Garamond"/>
+          <w:sz w:val="24"/>
+          <w:szCs w:val="24"/>
+        </w:rPr>
+      </w:pPr>
+      <w:r>
+        <w:rPr>
+          <w:rFonts w:ascii="Garamond" w:hAnsi="Garamond"/>
+          <w:sz w:val="24"/>
+          <w:szCs w:val="24"/>
+        </w:rPr>
+        <w:t>Bei On-</w:t>
+      </w:r>
+      <w:proofErr w:type="spellStart"/>
+      <w:r>
+        <w:rPr>
+          <w:rFonts w:ascii="Garamond" w:hAnsi="Garamond"/>
+          <w:sz w:val="24"/>
+          <w:szCs w:val="24"/>
+        </w:rPr>
+        <w:t>Premise</w:t>
+      </w:r>
+      <w:proofErr w:type="spellEnd"/>
+      <w:r>
+        <w:rPr>
+          <w:rFonts w:ascii="Garamond" w:hAnsi="Garamond"/>
+          <w:sz w:val="24"/>
+          <w:szCs w:val="24"/>
+        </w:rPr>
+        <w:t xml:space="preserve">-Lösungen benötigt das Unternehmen mehr Mitarbeiter, die sich um das System und die dazugehörige Infrastruktur sorgen. Die Gewährleistung von dessen Zuverlässigkeit und Sicherheit der Daten wird auch von der Abteilung des Kunden übernommen. Allerdings sind die meisten Unternehmen nicht im IT-Sicherheitsgeschäft tätig und deswegen gehört das Gebiet nicht zu ihrem Kerngeschäft und -kompetenz. </w:t>
+      </w:r>
+    </w:p>
+    <w:p>
+      <w:pPr>
+        <w:rPr>
+          <w:rFonts w:ascii="Garamond" w:hAnsi="Garamond"/>
+          <w:sz w:val="24"/>
+          <w:szCs w:val="24"/>
+        </w:rPr>
+      </w:pPr>
+      <w:r>
+        <w:rPr>
+          <w:rFonts w:ascii="Garamond" w:hAnsi="Garamond"/>
+          <w:sz w:val="24"/>
+          <w:szCs w:val="24"/>
+        </w:rPr>
+        <w:t>Die Unternehmen von heute benötigen mehr Flexibilität und Skalierbarkeit. Deswegen werden Cloud-Lösungen als ein Werkzeug für das schnellere Erledigen von Arbeitsprozessen, Vereinfachung der Alltagsprozesse und die somit vorausgesetzte Automatisierung eingesetzt. Der Cloud-Anbieter übernimmt viele Administrationstätigkeiten, denn dies ist sein Tages- und Kerngeschäft. Denn „</w:t>
+      </w:r>
+      <w:proofErr w:type="spellStart"/>
+      <w:r>
+        <w:rPr>
+          <w:rFonts w:ascii="Garamond" w:hAnsi="Garamond"/>
+          <w:sz w:val="24"/>
+          <w:szCs w:val="24"/>
+        </w:rPr>
+        <w:t>Unless</w:t>
+      </w:r>
+      <w:proofErr w:type="spellEnd"/>
+      <w:r>
+        <w:rPr>
+          <w:rFonts w:ascii="Garamond" w:hAnsi="Garamond"/>
+          <w:sz w:val="24"/>
+          <w:szCs w:val="24"/>
+        </w:rPr>
+        <w:t xml:space="preserve"> an </w:t>
+      </w:r>
+      <w:proofErr w:type="spellStart"/>
+      <w:r>
+        <w:rPr>
+          <w:rFonts w:ascii="Garamond" w:hAnsi="Garamond"/>
+          <w:sz w:val="24"/>
+          <w:szCs w:val="24"/>
+        </w:rPr>
+        <w:t>enduser</w:t>
+      </w:r>
+      <w:proofErr w:type="spellEnd"/>
+      <w:r>
+        <w:rPr>
+          <w:rFonts w:ascii="Garamond" w:hAnsi="Garamond"/>
+          <w:sz w:val="24"/>
+          <w:szCs w:val="24"/>
+        </w:rPr>
+        <w:t xml:space="preserve"> </w:t>
+      </w:r>
+      <w:proofErr w:type="spellStart"/>
+      <w:r>
+        <w:rPr>
+          <w:rFonts w:ascii="Garamond" w:hAnsi="Garamond"/>
+          <w:sz w:val="24"/>
+          <w:szCs w:val="24"/>
+        </w:rPr>
+        <w:t>company</w:t>
+      </w:r>
+      <w:proofErr w:type="spellEnd"/>
+      <w:r>
+        <w:rPr>
+          <w:rFonts w:ascii="Garamond" w:hAnsi="Garamond"/>
+          <w:sz w:val="24"/>
+          <w:szCs w:val="24"/>
+        </w:rPr>
+        <w:t xml:space="preserve"> </w:t>
+      </w:r>
+      <w:proofErr w:type="spellStart"/>
+      <w:r>
+        <w:rPr>
+          <w:rFonts w:ascii="Garamond" w:hAnsi="Garamond"/>
+          <w:sz w:val="24"/>
+          <w:szCs w:val="24"/>
+        </w:rPr>
+        <w:t>has</w:t>
+      </w:r>
+      <w:proofErr w:type="spellEnd"/>
+      <w:r>
+        <w:rPr>
+          <w:rFonts w:ascii="Garamond" w:hAnsi="Garamond"/>
+          <w:sz w:val="24"/>
+          <w:szCs w:val="24"/>
+        </w:rPr>
+        <w:t xml:space="preserve"> </w:t>
+      </w:r>
+      <w:proofErr w:type="spellStart"/>
+      <w:r>
+        <w:rPr>
+          <w:rFonts w:ascii="Garamond" w:hAnsi="Garamond"/>
+          <w:sz w:val="24"/>
+          <w:szCs w:val="24"/>
+        </w:rPr>
+        <w:t>the</w:t>
+      </w:r>
+      <w:proofErr w:type="spellEnd"/>
+      <w:r>
+        <w:rPr>
+          <w:rFonts w:ascii="Garamond" w:hAnsi="Garamond"/>
+          <w:sz w:val="24"/>
+          <w:szCs w:val="24"/>
+        </w:rPr>
+        <w:t xml:space="preserve"> </w:t>
+      </w:r>
+      <w:proofErr w:type="spellStart"/>
+      <w:r>
+        <w:rPr>
+          <w:rFonts w:ascii="Garamond" w:hAnsi="Garamond"/>
+          <w:sz w:val="24"/>
+          <w:szCs w:val="24"/>
+        </w:rPr>
+        <w:t>capabilities</w:t>
+      </w:r>
+      <w:proofErr w:type="spellEnd"/>
+      <w:r>
+        <w:rPr>
+          <w:rFonts w:ascii="Garamond" w:hAnsi="Garamond"/>
+          <w:sz w:val="24"/>
+          <w:szCs w:val="24"/>
+        </w:rPr>
+        <w:t xml:space="preserve"> and </w:t>
+      </w:r>
+      <w:proofErr w:type="spellStart"/>
+      <w:r>
+        <w:rPr>
+          <w:rFonts w:ascii="Garamond" w:hAnsi="Garamond"/>
+          <w:sz w:val="24"/>
+          <w:szCs w:val="24"/>
+        </w:rPr>
+        <w:t>resources</w:t>
+      </w:r>
+      <w:proofErr w:type="spellEnd"/>
+      <w:r>
+        <w:rPr>
+          <w:rFonts w:ascii="Garamond" w:hAnsi="Garamond"/>
+          <w:sz w:val="24"/>
+          <w:szCs w:val="24"/>
+        </w:rPr>
+        <w:t xml:space="preserve"> </w:t>
+      </w:r>
+      <w:proofErr w:type="spellStart"/>
+      <w:r>
+        <w:rPr>
+          <w:rFonts w:ascii="Garamond" w:hAnsi="Garamond"/>
+          <w:sz w:val="24"/>
+          <w:szCs w:val="24"/>
+        </w:rPr>
+        <w:t>to</w:t>
+      </w:r>
+      <w:proofErr w:type="spellEnd"/>
+      <w:r>
+        <w:rPr>
+          <w:rFonts w:ascii="Garamond" w:hAnsi="Garamond"/>
+          <w:sz w:val="24"/>
+          <w:szCs w:val="24"/>
+        </w:rPr>
+        <w:t xml:space="preserve"> </w:t>
+      </w:r>
+      <w:proofErr w:type="spellStart"/>
+      <w:r>
+        <w:rPr>
+          <w:rFonts w:ascii="Garamond" w:hAnsi="Garamond"/>
+          <w:sz w:val="24"/>
+          <w:szCs w:val="24"/>
+        </w:rPr>
+        <w:t>run</w:t>
+      </w:r>
+      <w:proofErr w:type="spellEnd"/>
+      <w:r>
+        <w:rPr>
+          <w:rFonts w:ascii="Garamond" w:hAnsi="Garamond"/>
+          <w:sz w:val="24"/>
+          <w:szCs w:val="24"/>
+        </w:rPr>
+        <w:t xml:space="preserve"> a </w:t>
+      </w:r>
+      <w:proofErr w:type="spellStart"/>
+      <w:r>
+        <w:rPr>
+          <w:rFonts w:ascii="Garamond" w:hAnsi="Garamond"/>
+          <w:sz w:val="24"/>
+          <w:szCs w:val="24"/>
+        </w:rPr>
+        <w:t>secured</w:t>
+      </w:r>
+      <w:proofErr w:type="spellEnd"/>
+      <w:r>
+        <w:rPr>
+          <w:rFonts w:ascii="Garamond" w:hAnsi="Garamond"/>
+          <w:sz w:val="24"/>
+          <w:szCs w:val="24"/>
+        </w:rPr>
+        <w:t xml:space="preserve"> </w:t>
+      </w:r>
+      <w:proofErr w:type="spellStart"/>
+      <w:r>
+        <w:rPr>
+          <w:rFonts w:ascii="Garamond" w:hAnsi="Garamond"/>
+          <w:sz w:val="24"/>
+          <w:szCs w:val="24"/>
+        </w:rPr>
+        <w:t>data</w:t>
+      </w:r>
+      <w:proofErr w:type="spellEnd"/>
+      <w:r>
+        <w:rPr>
+          <w:rFonts w:ascii="Garamond" w:hAnsi="Garamond"/>
+          <w:sz w:val="24"/>
+          <w:szCs w:val="24"/>
+        </w:rPr>
+        <w:t xml:space="preserve"> </w:t>
+      </w:r>
+      <w:proofErr w:type="spellStart"/>
+      <w:r>
+        <w:rPr>
+          <w:rFonts w:ascii="Garamond" w:hAnsi="Garamond"/>
+          <w:sz w:val="24"/>
+          <w:szCs w:val="24"/>
+        </w:rPr>
+        <w:t>center</w:t>
+      </w:r>
+      <w:proofErr w:type="spellEnd"/>
+      <w:r>
+        <w:rPr>
+          <w:rFonts w:ascii="Garamond" w:hAnsi="Garamond"/>
+          <w:sz w:val="24"/>
+          <w:szCs w:val="24"/>
+        </w:rPr>
+        <w:t xml:space="preserve">, </w:t>
+      </w:r>
+      <w:proofErr w:type="spellStart"/>
+      <w:r>
+        <w:rPr>
+          <w:rFonts w:ascii="Garamond" w:hAnsi="Garamond"/>
+          <w:sz w:val="24"/>
+          <w:szCs w:val="24"/>
+        </w:rPr>
+        <w:t>it</w:t>
+      </w:r>
+      <w:proofErr w:type="spellEnd"/>
+      <w:r>
+        <w:rPr>
+          <w:rFonts w:ascii="Garamond" w:hAnsi="Garamond"/>
+          <w:sz w:val="24"/>
+          <w:szCs w:val="24"/>
+        </w:rPr>
+        <w:t xml:space="preserve"> </w:t>
+      </w:r>
+      <w:proofErr w:type="spellStart"/>
+      <w:r>
+        <w:rPr>
+          <w:rFonts w:ascii="Garamond" w:hAnsi="Garamond"/>
+          <w:sz w:val="24"/>
+          <w:szCs w:val="24"/>
+        </w:rPr>
+        <w:t>probably</w:t>
+      </w:r>
+      <w:proofErr w:type="spellEnd"/>
+      <w:r>
+        <w:rPr>
+          <w:rFonts w:ascii="Garamond" w:hAnsi="Garamond"/>
+          <w:sz w:val="24"/>
+          <w:szCs w:val="24"/>
+        </w:rPr>
+        <w:t xml:space="preserve"> </w:t>
+      </w:r>
+      <w:proofErr w:type="spellStart"/>
+      <w:r>
+        <w:rPr>
+          <w:rFonts w:ascii="Garamond" w:hAnsi="Garamond"/>
+          <w:sz w:val="24"/>
+          <w:szCs w:val="24"/>
+        </w:rPr>
+        <w:t>can’t</w:t>
+      </w:r>
+      <w:proofErr w:type="spellEnd"/>
+      <w:r>
+        <w:rPr>
+          <w:rFonts w:ascii="Garamond" w:hAnsi="Garamond"/>
+          <w:sz w:val="24"/>
+          <w:szCs w:val="24"/>
+        </w:rPr>
+        <w:t xml:space="preserve"> </w:t>
+      </w:r>
+      <w:proofErr w:type="spellStart"/>
+      <w:r>
+        <w:rPr>
+          <w:rFonts w:ascii="Garamond" w:hAnsi="Garamond"/>
+          <w:sz w:val="24"/>
+          <w:szCs w:val="24"/>
+        </w:rPr>
+        <w:t>provide</w:t>
+      </w:r>
+      <w:proofErr w:type="spellEnd"/>
+      <w:r>
+        <w:rPr>
+          <w:rFonts w:ascii="Garamond" w:hAnsi="Garamond"/>
+          <w:sz w:val="24"/>
+          <w:szCs w:val="24"/>
+        </w:rPr>
+        <w:t xml:space="preserve"> </w:t>
+      </w:r>
+      <w:proofErr w:type="spellStart"/>
+      <w:r>
+        <w:rPr>
+          <w:rFonts w:ascii="Garamond" w:hAnsi="Garamond"/>
+          <w:sz w:val="24"/>
+          <w:szCs w:val="24"/>
+        </w:rPr>
+        <w:t>the</w:t>
+      </w:r>
+      <w:proofErr w:type="spellEnd"/>
+      <w:r>
+        <w:rPr>
+          <w:rFonts w:ascii="Garamond" w:hAnsi="Garamond"/>
+          <w:sz w:val="24"/>
+          <w:szCs w:val="24"/>
+        </w:rPr>
+        <w:t xml:space="preserve"> same </w:t>
+      </w:r>
+      <w:proofErr w:type="spellStart"/>
+      <w:r>
+        <w:rPr>
+          <w:rFonts w:ascii="Garamond" w:hAnsi="Garamond"/>
+          <w:sz w:val="24"/>
+          <w:szCs w:val="24"/>
+        </w:rPr>
+        <w:t>level</w:t>
+      </w:r>
+      <w:proofErr w:type="spellEnd"/>
+      <w:r>
+        <w:rPr>
+          <w:rFonts w:ascii="Garamond" w:hAnsi="Garamond"/>
+          <w:sz w:val="24"/>
+          <w:szCs w:val="24"/>
+        </w:rPr>
+        <w:t xml:space="preserve"> </w:t>
+      </w:r>
+      <w:proofErr w:type="spellStart"/>
+      <w:r>
+        <w:rPr>
+          <w:rFonts w:ascii="Garamond" w:hAnsi="Garamond"/>
+          <w:sz w:val="24"/>
+          <w:szCs w:val="24"/>
+        </w:rPr>
+        <w:t>of</w:t>
+      </w:r>
+      <w:proofErr w:type="spellEnd"/>
+      <w:r>
+        <w:rPr>
+          <w:rFonts w:ascii="Garamond" w:hAnsi="Garamond"/>
+          <w:sz w:val="24"/>
+          <w:szCs w:val="24"/>
+        </w:rPr>
+        <w:t xml:space="preserve"> </w:t>
+      </w:r>
+      <w:proofErr w:type="spellStart"/>
+      <w:r>
+        <w:rPr>
+          <w:rFonts w:ascii="Garamond" w:hAnsi="Garamond"/>
+          <w:sz w:val="24"/>
+          <w:szCs w:val="24"/>
+        </w:rPr>
+        <w:t>protection</w:t>
+      </w:r>
+      <w:proofErr w:type="spellEnd"/>
+      <w:r>
+        <w:rPr>
+          <w:rFonts w:ascii="Garamond" w:hAnsi="Garamond"/>
+          <w:sz w:val="24"/>
+          <w:szCs w:val="24"/>
+        </w:rPr>
+        <w:t xml:space="preserve"> </w:t>
+      </w:r>
+      <w:proofErr w:type="spellStart"/>
+      <w:r>
+        <w:rPr>
+          <w:rFonts w:ascii="Garamond" w:hAnsi="Garamond"/>
+          <w:sz w:val="24"/>
+          <w:szCs w:val="24"/>
+        </w:rPr>
+        <w:t>as</w:t>
+      </w:r>
+      <w:proofErr w:type="spellEnd"/>
+      <w:r>
+        <w:rPr>
+          <w:rFonts w:ascii="Garamond" w:hAnsi="Garamond"/>
+          <w:sz w:val="24"/>
+          <w:szCs w:val="24"/>
+        </w:rPr>
+        <w:t xml:space="preserve"> a SaaS </w:t>
+      </w:r>
+      <w:proofErr w:type="spellStart"/>
+      <w:r>
+        <w:rPr>
+          <w:rFonts w:ascii="Garamond" w:hAnsi="Garamond"/>
+          <w:sz w:val="24"/>
+          <w:szCs w:val="24"/>
+        </w:rPr>
+        <w:t>provider</w:t>
+      </w:r>
+      <w:proofErr w:type="spellEnd"/>
+      <w:r>
+        <w:rPr>
+          <w:rFonts w:ascii="Garamond" w:hAnsi="Garamond"/>
+          <w:sz w:val="24"/>
+          <w:szCs w:val="24"/>
+        </w:rPr>
+        <w:t xml:space="preserve">“ </w:t>
       </w:r>
       <w:sdt>
         <w:sdtPr>
@@ -4193,7 +5513,763 @@
           <w:sz w:val="24"/>
           <w:szCs w:val="24"/>
         </w:rPr>
-        <w:t>. So haben ERP Betreiber besondere Sicherheitsmaßnahmen getroffen, um den Schutz zu gewährleisten. „Certain SaaS ERP vendors house their ERP software in data-centers built with vault-like constructions that can withstand bomb attacks. Many also employ around-the-clock cyber security experts who are responsible for virtual security,“ (Gross, 2012, S.8) Aber auch Gefahren vom Inneren des Unternehmens werden beachtet: „Moderne ERP-Systeme in der Cloud beinhalten ein Rechtemanagement, mit dem sich Zugriffs-, Lösch- und Export-Rechte nur auf befugte Personen übertragen lassen. Ebenso sind nur kurzzeitige Anpassungen dieser Nutzungsrechte möglich. Damit reduziert sich das Risiko für Datenklau oder -manipulation durch Mitarbeiter um ein Vielfaches“ (Schneider,2019). Im Gegensatz dazu „many companies house their ERP servers in unlocked storage rooms or closets, and seldom turn their minds to virtual security issues“ (Gross 2012, S.8.). Diese Verbesserung des Arbeitsalltags ermöglicht den IT Fachkräften das Konzentrieren auf wichtigere und komplexere Geschäftsprozesse.</w:t>
+        <w:t>. So haben ERP Betreiber besondere Sicherheitsmaßnahmen getroffen, um den Schutz zu gewährleisten. „</w:t>
+      </w:r>
+      <w:proofErr w:type="spellStart"/>
+      <w:r>
+        <w:rPr>
+          <w:rFonts w:ascii="Garamond" w:hAnsi="Garamond"/>
+          <w:sz w:val="24"/>
+          <w:szCs w:val="24"/>
+        </w:rPr>
+        <w:t>Certain</w:t>
+      </w:r>
+      <w:proofErr w:type="spellEnd"/>
+      <w:r>
+        <w:rPr>
+          <w:rFonts w:ascii="Garamond" w:hAnsi="Garamond"/>
+          <w:sz w:val="24"/>
+          <w:szCs w:val="24"/>
+        </w:rPr>
+        <w:t xml:space="preserve"> SaaS ERP </w:t>
+      </w:r>
+      <w:proofErr w:type="spellStart"/>
+      <w:r>
+        <w:rPr>
+          <w:rFonts w:ascii="Garamond" w:hAnsi="Garamond"/>
+          <w:sz w:val="24"/>
+          <w:szCs w:val="24"/>
+        </w:rPr>
+        <w:t>vendors</w:t>
+      </w:r>
+      <w:proofErr w:type="spellEnd"/>
+      <w:r>
+        <w:rPr>
+          <w:rFonts w:ascii="Garamond" w:hAnsi="Garamond"/>
+          <w:sz w:val="24"/>
+          <w:szCs w:val="24"/>
+        </w:rPr>
+        <w:t xml:space="preserve"> </w:t>
+      </w:r>
+      <w:proofErr w:type="spellStart"/>
+      <w:r>
+        <w:rPr>
+          <w:rFonts w:ascii="Garamond" w:hAnsi="Garamond"/>
+          <w:sz w:val="24"/>
+          <w:szCs w:val="24"/>
+        </w:rPr>
+        <w:t>house</w:t>
+      </w:r>
+      <w:proofErr w:type="spellEnd"/>
+      <w:r>
+        <w:rPr>
+          <w:rFonts w:ascii="Garamond" w:hAnsi="Garamond"/>
+          <w:sz w:val="24"/>
+          <w:szCs w:val="24"/>
+        </w:rPr>
+        <w:t xml:space="preserve"> </w:t>
+      </w:r>
+      <w:proofErr w:type="spellStart"/>
+      <w:r>
+        <w:rPr>
+          <w:rFonts w:ascii="Garamond" w:hAnsi="Garamond"/>
+          <w:sz w:val="24"/>
+          <w:szCs w:val="24"/>
+        </w:rPr>
+        <w:t>their</w:t>
+      </w:r>
+      <w:proofErr w:type="spellEnd"/>
+      <w:r>
+        <w:rPr>
+          <w:rFonts w:ascii="Garamond" w:hAnsi="Garamond"/>
+          <w:sz w:val="24"/>
+          <w:szCs w:val="24"/>
+        </w:rPr>
+        <w:t xml:space="preserve"> ERP </w:t>
+      </w:r>
+      <w:proofErr w:type="spellStart"/>
+      <w:r>
+        <w:rPr>
+          <w:rFonts w:ascii="Garamond" w:hAnsi="Garamond"/>
+          <w:sz w:val="24"/>
+          <w:szCs w:val="24"/>
+        </w:rPr>
+        <w:t>software</w:t>
+      </w:r>
+      <w:proofErr w:type="spellEnd"/>
+      <w:r>
+        <w:rPr>
+          <w:rFonts w:ascii="Garamond" w:hAnsi="Garamond"/>
+          <w:sz w:val="24"/>
+          <w:szCs w:val="24"/>
+        </w:rPr>
+        <w:t xml:space="preserve"> in </w:t>
+      </w:r>
+      <w:proofErr w:type="spellStart"/>
+      <w:r>
+        <w:rPr>
+          <w:rFonts w:ascii="Garamond" w:hAnsi="Garamond"/>
+          <w:sz w:val="24"/>
+          <w:szCs w:val="24"/>
+        </w:rPr>
+        <w:t>data</w:t>
+      </w:r>
+      <w:proofErr w:type="spellEnd"/>
+      <w:r>
+        <w:rPr>
+          <w:rFonts w:ascii="Garamond" w:hAnsi="Garamond"/>
+          <w:sz w:val="24"/>
+          <w:szCs w:val="24"/>
+        </w:rPr>
+        <w:t xml:space="preserve">-centers </w:t>
+      </w:r>
+      <w:proofErr w:type="spellStart"/>
+      <w:r>
+        <w:rPr>
+          <w:rFonts w:ascii="Garamond" w:hAnsi="Garamond"/>
+          <w:sz w:val="24"/>
+          <w:szCs w:val="24"/>
+        </w:rPr>
+        <w:t>built</w:t>
+      </w:r>
+      <w:proofErr w:type="spellEnd"/>
+      <w:r>
+        <w:rPr>
+          <w:rFonts w:ascii="Garamond" w:hAnsi="Garamond"/>
+          <w:sz w:val="24"/>
+          <w:szCs w:val="24"/>
+        </w:rPr>
+        <w:t xml:space="preserve"> </w:t>
+      </w:r>
+      <w:proofErr w:type="spellStart"/>
+      <w:r>
+        <w:rPr>
+          <w:rFonts w:ascii="Garamond" w:hAnsi="Garamond"/>
+          <w:sz w:val="24"/>
+          <w:szCs w:val="24"/>
+        </w:rPr>
+        <w:t>with</w:t>
+      </w:r>
+      <w:proofErr w:type="spellEnd"/>
+      <w:r>
+        <w:rPr>
+          <w:rFonts w:ascii="Garamond" w:hAnsi="Garamond"/>
+          <w:sz w:val="24"/>
+          <w:szCs w:val="24"/>
+        </w:rPr>
+        <w:t xml:space="preserve"> </w:t>
+      </w:r>
+      <w:proofErr w:type="spellStart"/>
+      <w:r>
+        <w:rPr>
+          <w:rFonts w:ascii="Garamond" w:hAnsi="Garamond"/>
+          <w:sz w:val="24"/>
+          <w:szCs w:val="24"/>
+        </w:rPr>
+        <w:t>vault</w:t>
+      </w:r>
+      <w:proofErr w:type="spellEnd"/>
+      <w:r>
+        <w:rPr>
+          <w:rFonts w:ascii="Garamond" w:hAnsi="Garamond"/>
+          <w:sz w:val="24"/>
+          <w:szCs w:val="24"/>
+        </w:rPr>
+        <w:t xml:space="preserve">-like </w:t>
+      </w:r>
+      <w:proofErr w:type="spellStart"/>
+      <w:r>
+        <w:rPr>
+          <w:rFonts w:ascii="Garamond" w:hAnsi="Garamond"/>
+          <w:sz w:val="24"/>
+          <w:szCs w:val="24"/>
+        </w:rPr>
+        <w:t>constructions</w:t>
+      </w:r>
+      <w:proofErr w:type="spellEnd"/>
+      <w:r>
+        <w:rPr>
+          <w:rFonts w:ascii="Garamond" w:hAnsi="Garamond"/>
+          <w:sz w:val="24"/>
+          <w:szCs w:val="24"/>
+        </w:rPr>
+        <w:t xml:space="preserve"> </w:t>
+      </w:r>
+      <w:proofErr w:type="spellStart"/>
+      <w:r>
+        <w:rPr>
+          <w:rFonts w:ascii="Garamond" w:hAnsi="Garamond"/>
+          <w:sz w:val="24"/>
+          <w:szCs w:val="24"/>
+        </w:rPr>
+        <w:t>that</w:t>
+      </w:r>
+      <w:proofErr w:type="spellEnd"/>
+      <w:r>
+        <w:rPr>
+          <w:rFonts w:ascii="Garamond" w:hAnsi="Garamond"/>
+          <w:sz w:val="24"/>
+          <w:szCs w:val="24"/>
+        </w:rPr>
+        <w:t xml:space="preserve"> </w:t>
+      </w:r>
+      <w:proofErr w:type="spellStart"/>
+      <w:r>
+        <w:rPr>
+          <w:rFonts w:ascii="Garamond" w:hAnsi="Garamond"/>
+          <w:sz w:val="24"/>
+          <w:szCs w:val="24"/>
+        </w:rPr>
+        <w:t>can</w:t>
+      </w:r>
+      <w:proofErr w:type="spellEnd"/>
+      <w:r>
+        <w:rPr>
+          <w:rFonts w:ascii="Garamond" w:hAnsi="Garamond"/>
+          <w:sz w:val="24"/>
+          <w:szCs w:val="24"/>
+        </w:rPr>
+        <w:t xml:space="preserve"> </w:t>
+      </w:r>
+      <w:proofErr w:type="spellStart"/>
+      <w:r>
+        <w:rPr>
+          <w:rFonts w:ascii="Garamond" w:hAnsi="Garamond"/>
+          <w:sz w:val="24"/>
+          <w:szCs w:val="24"/>
+        </w:rPr>
+        <w:t>withstand</w:t>
+      </w:r>
+      <w:proofErr w:type="spellEnd"/>
+      <w:r>
+        <w:rPr>
+          <w:rFonts w:ascii="Garamond" w:hAnsi="Garamond"/>
+          <w:sz w:val="24"/>
+          <w:szCs w:val="24"/>
+        </w:rPr>
+        <w:t xml:space="preserve"> bomb </w:t>
+      </w:r>
+      <w:proofErr w:type="spellStart"/>
+      <w:r>
+        <w:rPr>
+          <w:rFonts w:ascii="Garamond" w:hAnsi="Garamond"/>
+          <w:sz w:val="24"/>
+          <w:szCs w:val="24"/>
+        </w:rPr>
+        <w:t>attacks</w:t>
+      </w:r>
+      <w:proofErr w:type="spellEnd"/>
+      <w:r>
+        <w:rPr>
+          <w:rFonts w:ascii="Garamond" w:hAnsi="Garamond"/>
+          <w:sz w:val="24"/>
+          <w:szCs w:val="24"/>
+        </w:rPr>
+        <w:t xml:space="preserve">. Many also </w:t>
+      </w:r>
+      <w:proofErr w:type="spellStart"/>
+      <w:r>
+        <w:rPr>
+          <w:rFonts w:ascii="Garamond" w:hAnsi="Garamond"/>
+          <w:sz w:val="24"/>
+          <w:szCs w:val="24"/>
+        </w:rPr>
+        <w:t>employ</w:t>
+      </w:r>
+      <w:proofErr w:type="spellEnd"/>
+      <w:r>
+        <w:rPr>
+          <w:rFonts w:ascii="Garamond" w:hAnsi="Garamond"/>
+          <w:sz w:val="24"/>
+          <w:szCs w:val="24"/>
+        </w:rPr>
+        <w:t xml:space="preserve"> </w:t>
+      </w:r>
+      <w:proofErr w:type="spellStart"/>
+      <w:r>
+        <w:rPr>
+          <w:rFonts w:ascii="Garamond" w:hAnsi="Garamond"/>
+          <w:sz w:val="24"/>
+          <w:szCs w:val="24"/>
+        </w:rPr>
+        <w:t>around-the-clock</w:t>
+      </w:r>
+      <w:proofErr w:type="spellEnd"/>
+      <w:r>
+        <w:rPr>
+          <w:rFonts w:ascii="Garamond" w:hAnsi="Garamond"/>
+          <w:sz w:val="24"/>
+          <w:szCs w:val="24"/>
+        </w:rPr>
+        <w:t xml:space="preserve"> </w:t>
+      </w:r>
+      <w:proofErr w:type="spellStart"/>
+      <w:r>
+        <w:rPr>
+          <w:rFonts w:ascii="Garamond" w:hAnsi="Garamond"/>
+          <w:sz w:val="24"/>
+          <w:szCs w:val="24"/>
+        </w:rPr>
+        <w:t>cyber</w:t>
+      </w:r>
+      <w:proofErr w:type="spellEnd"/>
+      <w:r>
+        <w:rPr>
+          <w:rFonts w:ascii="Garamond" w:hAnsi="Garamond"/>
+          <w:sz w:val="24"/>
+          <w:szCs w:val="24"/>
+        </w:rPr>
+        <w:t xml:space="preserve"> </w:t>
+      </w:r>
+      <w:proofErr w:type="spellStart"/>
+      <w:r>
+        <w:rPr>
+          <w:rFonts w:ascii="Garamond" w:hAnsi="Garamond"/>
+          <w:sz w:val="24"/>
+          <w:szCs w:val="24"/>
+        </w:rPr>
+        <w:t>security</w:t>
+      </w:r>
+      <w:proofErr w:type="spellEnd"/>
+      <w:r>
+        <w:rPr>
+          <w:rFonts w:ascii="Garamond" w:hAnsi="Garamond"/>
+          <w:sz w:val="24"/>
+          <w:szCs w:val="24"/>
+        </w:rPr>
+        <w:t xml:space="preserve"> </w:t>
+      </w:r>
+      <w:proofErr w:type="spellStart"/>
+      <w:r>
+        <w:rPr>
+          <w:rFonts w:ascii="Garamond" w:hAnsi="Garamond"/>
+          <w:sz w:val="24"/>
+          <w:szCs w:val="24"/>
+        </w:rPr>
+        <w:t>experts</w:t>
+      </w:r>
+      <w:proofErr w:type="spellEnd"/>
+      <w:r>
+        <w:rPr>
+          <w:rFonts w:ascii="Garamond" w:hAnsi="Garamond"/>
+          <w:sz w:val="24"/>
+          <w:szCs w:val="24"/>
+        </w:rPr>
+        <w:t xml:space="preserve"> </w:t>
+      </w:r>
+      <w:proofErr w:type="spellStart"/>
+      <w:r>
+        <w:rPr>
+          <w:rFonts w:ascii="Garamond" w:hAnsi="Garamond"/>
+          <w:sz w:val="24"/>
+          <w:szCs w:val="24"/>
+        </w:rPr>
+        <w:t>who</w:t>
+      </w:r>
+      <w:proofErr w:type="spellEnd"/>
+      <w:r>
+        <w:rPr>
+          <w:rFonts w:ascii="Garamond" w:hAnsi="Garamond"/>
+          <w:sz w:val="24"/>
+          <w:szCs w:val="24"/>
+        </w:rPr>
+        <w:t xml:space="preserve"> </w:t>
+      </w:r>
+      <w:proofErr w:type="spellStart"/>
+      <w:r>
+        <w:rPr>
+          <w:rFonts w:ascii="Garamond" w:hAnsi="Garamond"/>
+          <w:sz w:val="24"/>
+          <w:szCs w:val="24"/>
+        </w:rPr>
+        <w:t>are</w:t>
+      </w:r>
+      <w:proofErr w:type="spellEnd"/>
+      <w:r>
+        <w:rPr>
+          <w:rFonts w:ascii="Garamond" w:hAnsi="Garamond"/>
+          <w:sz w:val="24"/>
+          <w:szCs w:val="24"/>
+        </w:rPr>
+        <w:t xml:space="preserve"> </w:t>
+      </w:r>
+      <w:proofErr w:type="spellStart"/>
+      <w:r>
+        <w:rPr>
+          <w:rFonts w:ascii="Garamond" w:hAnsi="Garamond"/>
+          <w:sz w:val="24"/>
+          <w:szCs w:val="24"/>
+        </w:rPr>
+        <w:t>responsible</w:t>
+      </w:r>
+      <w:proofErr w:type="spellEnd"/>
+      <w:r>
+        <w:rPr>
+          <w:rFonts w:ascii="Garamond" w:hAnsi="Garamond"/>
+          <w:sz w:val="24"/>
+          <w:szCs w:val="24"/>
+        </w:rPr>
+        <w:t xml:space="preserve"> </w:t>
+      </w:r>
+      <w:proofErr w:type="spellStart"/>
+      <w:r>
+        <w:rPr>
+          <w:rFonts w:ascii="Garamond" w:hAnsi="Garamond"/>
+          <w:sz w:val="24"/>
+          <w:szCs w:val="24"/>
+        </w:rPr>
+        <w:t>for</w:t>
+      </w:r>
+      <w:proofErr w:type="spellEnd"/>
+      <w:r>
+        <w:rPr>
+          <w:rFonts w:ascii="Garamond" w:hAnsi="Garamond"/>
+          <w:sz w:val="24"/>
+          <w:szCs w:val="24"/>
+        </w:rPr>
+        <w:t xml:space="preserve"> virtual </w:t>
+      </w:r>
+      <w:proofErr w:type="spellStart"/>
+      <w:r>
+        <w:rPr>
+          <w:rFonts w:ascii="Garamond" w:hAnsi="Garamond"/>
+          <w:sz w:val="24"/>
+          <w:szCs w:val="24"/>
+        </w:rPr>
+        <w:t>security</w:t>
+      </w:r>
+      <w:proofErr w:type="spellEnd"/>
+      <w:r>
+        <w:rPr>
+          <w:rFonts w:ascii="Garamond" w:hAnsi="Garamond"/>
+          <w:sz w:val="24"/>
+          <w:szCs w:val="24"/>
+        </w:rPr>
+        <w:t>,“ (</w:t>
+      </w:r>
+      <w:proofErr w:type="spellStart"/>
+      <w:r>
+        <w:rPr>
+          <w:rFonts w:ascii="Garamond" w:hAnsi="Garamond"/>
+          <w:sz w:val="24"/>
+          <w:szCs w:val="24"/>
+        </w:rPr>
+        <w:t>Gross</w:t>
+      </w:r>
+      <w:proofErr w:type="spellEnd"/>
+      <w:r>
+        <w:rPr>
+          <w:rFonts w:ascii="Garamond" w:hAnsi="Garamond"/>
+          <w:sz w:val="24"/>
+          <w:szCs w:val="24"/>
+        </w:rPr>
+        <w:t>, 2012, S.8) Aber auch Gefahren vom Inneren des Unternehmens werden beachtet: „Moderne ERP-Systeme in der Cloud beinhalten ein Rechtemanagement, mit dem sich Zugriffs-, Lösch- und Export-Rechte nur auf befugte Personen übertragen lassen. Ebenso sind nur kurzzeitige Anpassungen dieser Nutzungsrechte möglich. Damit reduziert sich das Risiko für Datenklau oder -manipulation durch Mitarbeiter um ein Vielfaches“ (Schneider,2019). Im Gegensatz dazu „</w:t>
+      </w:r>
+      <w:proofErr w:type="spellStart"/>
+      <w:r>
+        <w:rPr>
+          <w:rFonts w:ascii="Garamond" w:hAnsi="Garamond"/>
+          <w:sz w:val="24"/>
+          <w:szCs w:val="24"/>
+        </w:rPr>
+        <w:t>many</w:t>
+      </w:r>
+      <w:proofErr w:type="spellEnd"/>
+      <w:r>
+        <w:rPr>
+          <w:rFonts w:ascii="Garamond" w:hAnsi="Garamond"/>
+          <w:sz w:val="24"/>
+          <w:szCs w:val="24"/>
+        </w:rPr>
+        <w:t xml:space="preserve"> </w:t>
+      </w:r>
+      <w:proofErr w:type="spellStart"/>
+      <w:r>
+        <w:rPr>
+          <w:rFonts w:ascii="Garamond" w:hAnsi="Garamond"/>
+          <w:sz w:val="24"/>
+          <w:szCs w:val="24"/>
+        </w:rPr>
+        <w:t>companies</w:t>
+      </w:r>
+      <w:proofErr w:type="spellEnd"/>
+      <w:r>
+        <w:rPr>
+          <w:rFonts w:ascii="Garamond" w:hAnsi="Garamond"/>
+          <w:sz w:val="24"/>
+          <w:szCs w:val="24"/>
+        </w:rPr>
+        <w:t xml:space="preserve"> </w:t>
+      </w:r>
+      <w:proofErr w:type="spellStart"/>
+      <w:r>
+        <w:rPr>
+          <w:rFonts w:ascii="Garamond" w:hAnsi="Garamond"/>
+          <w:sz w:val="24"/>
+          <w:szCs w:val="24"/>
+        </w:rPr>
+        <w:t>house</w:t>
+      </w:r>
+      <w:proofErr w:type="spellEnd"/>
+      <w:r>
+        <w:rPr>
+          <w:rFonts w:ascii="Garamond" w:hAnsi="Garamond"/>
+          <w:sz w:val="24"/>
+          <w:szCs w:val="24"/>
+        </w:rPr>
+        <w:t xml:space="preserve"> </w:t>
+      </w:r>
+      <w:proofErr w:type="spellStart"/>
+      <w:r>
+        <w:rPr>
+          <w:rFonts w:ascii="Garamond" w:hAnsi="Garamond"/>
+          <w:sz w:val="24"/>
+          <w:szCs w:val="24"/>
+        </w:rPr>
+        <w:t>their</w:t>
+      </w:r>
+      <w:proofErr w:type="spellEnd"/>
+      <w:r>
+        <w:rPr>
+          <w:rFonts w:ascii="Garamond" w:hAnsi="Garamond"/>
+          <w:sz w:val="24"/>
+          <w:szCs w:val="24"/>
+        </w:rPr>
+        <w:t xml:space="preserve"> ERP </w:t>
+      </w:r>
+      <w:proofErr w:type="spellStart"/>
+      <w:r>
+        <w:rPr>
+          <w:rFonts w:ascii="Garamond" w:hAnsi="Garamond"/>
+          <w:sz w:val="24"/>
+          <w:szCs w:val="24"/>
+        </w:rPr>
+        <w:t>servers</w:t>
+      </w:r>
+      <w:proofErr w:type="spellEnd"/>
+      <w:r>
+        <w:rPr>
+          <w:rFonts w:ascii="Garamond" w:hAnsi="Garamond"/>
+          <w:sz w:val="24"/>
+          <w:szCs w:val="24"/>
+        </w:rPr>
+        <w:t xml:space="preserve"> in </w:t>
+      </w:r>
+      <w:proofErr w:type="spellStart"/>
+      <w:r>
+        <w:rPr>
+          <w:rFonts w:ascii="Garamond" w:hAnsi="Garamond"/>
+          <w:sz w:val="24"/>
+          <w:szCs w:val="24"/>
+        </w:rPr>
+        <w:t>unlocked</w:t>
+      </w:r>
+      <w:proofErr w:type="spellEnd"/>
+      <w:r>
+        <w:rPr>
+          <w:rFonts w:ascii="Garamond" w:hAnsi="Garamond"/>
+          <w:sz w:val="24"/>
+          <w:szCs w:val="24"/>
+        </w:rPr>
+        <w:t xml:space="preserve"> </w:t>
+      </w:r>
+      <w:proofErr w:type="spellStart"/>
+      <w:r>
+        <w:rPr>
+          <w:rFonts w:ascii="Garamond" w:hAnsi="Garamond"/>
+          <w:sz w:val="24"/>
+          <w:szCs w:val="24"/>
+        </w:rPr>
+        <w:t>storage</w:t>
+      </w:r>
+      <w:proofErr w:type="spellEnd"/>
+      <w:r>
+        <w:rPr>
+          <w:rFonts w:ascii="Garamond" w:hAnsi="Garamond"/>
+          <w:sz w:val="24"/>
+          <w:szCs w:val="24"/>
+        </w:rPr>
+        <w:t xml:space="preserve"> </w:t>
+      </w:r>
+      <w:proofErr w:type="spellStart"/>
+      <w:r>
+        <w:rPr>
+          <w:rFonts w:ascii="Garamond" w:hAnsi="Garamond"/>
+          <w:sz w:val="24"/>
+          <w:szCs w:val="24"/>
+        </w:rPr>
+        <w:t>rooms</w:t>
+      </w:r>
+      <w:proofErr w:type="spellEnd"/>
+      <w:r>
+        <w:rPr>
+          <w:rFonts w:ascii="Garamond" w:hAnsi="Garamond"/>
+          <w:sz w:val="24"/>
+          <w:szCs w:val="24"/>
+        </w:rPr>
+        <w:t xml:space="preserve"> </w:t>
+      </w:r>
+      <w:proofErr w:type="spellStart"/>
+      <w:r>
+        <w:rPr>
+          <w:rFonts w:ascii="Garamond" w:hAnsi="Garamond"/>
+          <w:sz w:val="24"/>
+          <w:szCs w:val="24"/>
+        </w:rPr>
+        <w:t>or</w:t>
+      </w:r>
+      <w:proofErr w:type="spellEnd"/>
+      <w:r>
+        <w:rPr>
+          <w:rFonts w:ascii="Garamond" w:hAnsi="Garamond"/>
+          <w:sz w:val="24"/>
+          <w:szCs w:val="24"/>
+        </w:rPr>
+        <w:t xml:space="preserve"> </w:t>
+      </w:r>
+      <w:proofErr w:type="spellStart"/>
+      <w:r>
+        <w:rPr>
+          <w:rFonts w:ascii="Garamond" w:hAnsi="Garamond"/>
+          <w:sz w:val="24"/>
+          <w:szCs w:val="24"/>
+        </w:rPr>
+        <w:t>closets</w:t>
+      </w:r>
+      <w:proofErr w:type="spellEnd"/>
+      <w:r>
+        <w:rPr>
+          <w:rFonts w:ascii="Garamond" w:hAnsi="Garamond"/>
+          <w:sz w:val="24"/>
+          <w:szCs w:val="24"/>
+        </w:rPr>
+        <w:t xml:space="preserve">, and </w:t>
+      </w:r>
+      <w:proofErr w:type="spellStart"/>
+      <w:r>
+        <w:rPr>
+          <w:rFonts w:ascii="Garamond" w:hAnsi="Garamond"/>
+          <w:sz w:val="24"/>
+          <w:szCs w:val="24"/>
+        </w:rPr>
+        <w:t>seldom</w:t>
+      </w:r>
+      <w:proofErr w:type="spellEnd"/>
+      <w:r>
+        <w:rPr>
+          <w:rFonts w:ascii="Garamond" w:hAnsi="Garamond"/>
+          <w:sz w:val="24"/>
+          <w:szCs w:val="24"/>
+        </w:rPr>
+        <w:t xml:space="preserve"> turn </w:t>
+      </w:r>
+      <w:proofErr w:type="spellStart"/>
+      <w:r>
+        <w:rPr>
+          <w:rFonts w:ascii="Garamond" w:hAnsi="Garamond"/>
+          <w:sz w:val="24"/>
+          <w:szCs w:val="24"/>
+        </w:rPr>
+        <w:t>their</w:t>
+      </w:r>
+      <w:proofErr w:type="spellEnd"/>
+      <w:r>
+        <w:rPr>
+          <w:rFonts w:ascii="Garamond" w:hAnsi="Garamond"/>
+          <w:sz w:val="24"/>
+          <w:szCs w:val="24"/>
+        </w:rPr>
+        <w:t xml:space="preserve"> </w:t>
+      </w:r>
+      <w:proofErr w:type="spellStart"/>
+      <w:r>
+        <w:rPr>
+          <w:rFonts w:ascii="Garamond" w:hAnsi="Garamond"/>
+          <w:sz w:val="24"/>
+          <w:szCs w:val="24"/>
+        </w:rPr>
+        <w:t>minds</w:t>
+      </w:r>
+      <w:proofErr w:type="spellEnd"/>
+      <w:r>
+        <w:rPr>
+          <w:rFonts w:ascii="Garamond" w:hAnsi="Garamond"/>
+          <w:sz w:val="24"/>
+          <w:szCs w:val="24"/>
+        </w:rPr>
+        <w:t xml:space="preserve"> </w:t>
+      </w:r>
+      <w:proofErr w:type="spellStart"/>
+      <w:r>
+        <w:rPr>
+          <w:rFonts w:ascii="Garamond" w:hAnsi="Garamond"/>
+          <w:sz w:val="24"/>
+          <w:szCs w:val="24"/>
+        </w:rPr>
+        <w:t>to</w:t>
+      </w:r>
+      <w:proofErr w:type="spellEnd"/>
+      <w:r>
+        <w:rPr>
+          <w:rFonts w:ascii="Garamond" w:hAnsi="Garamond"/>
+          <w:sz w:val="24"/>
+          <w:szCs w:val="24"/>
+        </w:rPr>
+        <w:t xml:space="preserve"> virtual </w:t>
+      </w:r>
+      <w:proofErr w:type="spellStart"/>
+      <w:r>
+        <w:rPr>
+          <w:rFonts w:ascii="Garamond" w:hAnsi="Garamond"/>
+          <w:sz w:val="24"/>
+          <w:szCs w:val="24"/>
+        </w:rPr>
+        <w:t>security</w:t>
+      </w:r>
+      <w:proofErr w:type="spellEnd"/>
+      <w:r>
+        <w:rPr>
+          <w:rFonts w:ascii="Garamond" w:hAnsi="Garamond"/>
+          <w:sz w:val="24"/>
+          <w:szCs w:val="24"/>
+        </w:rPr>
+        <w:t xml:space="preserve"> </w:t>
+      </w:r>
+      <w:proofErr w:type="spellStart"/>
+      <w:r>
+        <w:rPr>
+          <w:rFonts w:ascii="Garamond" w:hAnsi="Garamond"/>
+          <w:sz w:val="24"/>
+          <w:szCs w:val="24"/>
+        </w:rPr>
+        <w:t>issues</w:t>
+      </w:r>
+      <w:proofErr w:type="spellEnd"/>
+      <w:r>
+        <w:rPr>
+          <w:rFonts w:ascii="Garamond" w:hAnsi="Garamond"/>
+          <w:sz w:val="24"/>
+          <w:szCs w:val="24"/>
+        </w:rPr>
+        <w:t>“ (</w:t>
+      </w:r>
+      <w:proofErr w:type="spellStart"/>
+      <w:r>
+        <w:rPr>
+          <w:rFonts w:ascii="Garamond" w:hAnsi="Garamond"/>
+          <w:sz w:val="24"/>
+          <w:szCs w:val="24"/>
+        </w:rPr>
+        <w:t>Gross</w:t>
+      </w:r>
+      <w:proofErr w:type="spellEnd"/>
+      <w:r>
+        <w:rPr>
+          <w:rFonts w:ascii="Garamond" w:hAnsi="Garamond"/>
+          <w:sz w:val="24"/>
+          <w:szCs w:val="24"/>
+        </w:rPr>
+        <w:t xml:space="preserve"> 2012, S.8.). Diese Verbesserung des Arbeitsalltags ermöglicht den IT Fachkräften das Konzentrieren auf wichtigere und komplexere Geschäftsprozesse.</w:t>
       </w:r>
     </w:p>
     <w:p>
@@ -4275,15 +6351,8 @@
           <w:szCs w:val="24"/>
         </w:rPr>
       </w:pPr>
-    </w:p>
-    <w:p>
-      <w:pPr>
-        <w:rPr>
-          <w:rFonts w:ascii="Garamond" w:hAnsi="Garamond"/>
-          <w:sz w:val="24"/>
-          <w:szCs w:val="24"/>
-        </w:rPr>
-      </w:pPr>
+      <w:bookmarkStart w:id="10" w:name="_GoBack"/>
+      <w:bookmarkEnd w:id="10"/>
     </w:p>
     <w:p>
       <w:pPr>
@@ -4300,6 +6369,7 @@
         <w:rPr>
           <w:rFonts w:ascii="Garamond" w:hAnsi="Garamond"/>
         </w:rPr>
+        <w:lastRenderedPageBreak/>
         <w:t xml:space="preserve"> </w:t>
       </w:r>
       <w:bookmarkStart w:id="11" w:name="_Toc23366283"/>
@@ -4489,7 +6559,6 @@
           <w:sz w:val="24"/>
           <w:szCs w:val="24"/>
         </w:rPr>
-        <w:lastRenderedPageBreak/>
         <w:br w:type="page"/>
       </w:r>
     </w:p>
@@ -6256,7 +8325,7 @@
 </file>
 
 <file path=customXml/itemProps1.xml><?xml version="1.0" encoding="utf-8"?>
-<ds:datastoreItem xmlns:ds="http://schemas.openxmlformats.org/officeDocument/2006/customXml" ds:itemID="{A3DCE51B-6EE2-4B13-993D-47CAD1133078}">
+<ds:datastoreItem xmlns:ds="http://schemas.openxmlformats.org/officeDocument/2006/customXml" ds:itemID="{C605E5AF-FA35-42A0-819F-5D7BDB2F3397}">
   <ds:schemaRefs>
     <ds:schemaRef ds:uri="http://schemas.openxmlformats.org/officeDocument/2006/bibliography"/>
   </ds:schemaRefs>

</xml_diff>